<commit_message>
MateusBauerBlasius_2021-1_Revisao: fechei a nota.
</commit_message>
<xml_diff>
--- a/_._/OLD/2021-2/SIS/MateusBauerBlasius/MateusBauerBlasius_Projeto.docx
+++ b/_._/OLD/2021-2/SIS/MateusBauerBlasius/MateusBauerBlasius_Projeto.docx
@@ -92,13 +92,7 @@
               <w:t>(    ) PRÉ-PROJETO     (</w:t>
             </w:r>
             <w:r>
-              <w:t>  </w:t>
-            </w:r>
-            <w:r>
-              <w:t>X</w:t>
-            </w:r>
-            <w:r>
-              <w:t xml:space="preserve">  ) </w:t>
+              <w:t xml:space="preserve">  X  ) </w:t>
             </w:r>
             <w:r>
               <w:rPr>
@@ -129,25 +123,7 @@
               <w:rPr>
                 <w:rStyle w:val="Nmerodepgina"/>
               </w:rPr>
-              <w:t xml:space="preserve">ANO/SEMESTRE: </w:t>
-            </w:r>
-            <w:r>
-              <w:rPr>
-                <w:rStyle w:val="Nmerodepgina"/>
-              </w:rPr>
-              <w:t>2021</w:t>
-            </w:r>
-            <w:r>
-              <w:rPr>
-                <w:rStyle w:val="Nmerodepgina"/>
-              </w:rPr>
-              <w:t>/</w:t>
-            </w:r>
-            <w:r>
-              <w:rPr>
-                <w:rStyle w:val="Nmerodepgina"/>
-              </w:rPr>
-              <w:t>2</w:t>
+              <w:t>ANO/SEMESTRE: 2021/2</w:t>
             </w:r>
           </w:p>
         </w:tc>
@@ -191,18 +167,36 @@
         <w:pStyle w:val="TF-AUTOR0"/>
       </w:pPr>
       <w:r>
-        <w:t>Mateus Bauer Blasius</w:t>
-      </w:r>
+        <w:t xml:space="preserve">Mateus Bauer </w:t>
+      </w:r>
+      <w:proofErr w:type="spellStart"/>
+      <w:r>
+        <w:t>Blasius</w:t>
+      </w:r>
+      <w:proofErr w:type="spellEnd"/>
     </w:p>
     <w:p>
       <w:pPr>
         <w:pStyle w:val="TF-AUTOR0"/>
       </w:pPr>
-      <w:r>
-        <w:t xml:space="preserve">Prof </w:t>
-      </w:r>
-      <w:r>
-        <w:t>Simone Erbs da Costa</w:t>
+      <w:proofErr w:type="spellStart"/>
+      <w:r>
+        <w:t>Prof</w:t>
+      </w:r>
+      <w:proofErr w:type="spellEnd"/>
+      <w:r>
+        <w:t xml:space="preserve"> </w:t>
+      </w:r>
+      <w:r>
+        <w:t xml:space="preserve">Simone </w:t>
+      </w:r>
+      <w:proofErr w:type="spellStart"/>
+      <w:r>
+        <w:t>Erbs</w:t>
+      </w:r>
+      <w:proofErr w:type="spellEnd"/>
+      <w:r>
+        <w:t xml:space="preserve"> da Costa</w:t>
       </w:r>
       <w:r>
         <w:t xml:space="preserve"> - Orientadora</w:t>
@@ -304,9 +298,11 @@
       <w:r>
         <w:t xml:space="preserve"> Afinal, conforme </w:t>
       </w:r>
+      <w:proofErr w:type="spellStart"/>
       <w:r>
         <w:t>Fioravanzo</w:t>
       </w:r>
+      <w:proofErr w:type="spellEnd"/>
       <w:r>
         <w:t xml:space="preserve"> </w:t>
       </w:r>
@@ -635,11 +631,16 @@
       <w:r>
         <w:t xml:space="preserve">Afinal, segundo </w:t>
       </w:r>
+      <w:proofErr w:type="spellStart"/>
       <w:r>
         <w:t>G</w:t>
       </w:r>
       <w:r>
-        <w:t xml:space="preserve">oel </w:t>
+        <w:t>oel</w:t>
+      </w:r>
+      <w:proofErr w:type="spellEnd"/>
+      <w:r>
+        <w:t xml:space="preserve"> </w:t>
       </w:r>
       <w:r>
         <w:t xml:space="preserve">e Diaz-Agudo </w:t>
@@ -799,7 +800,103 @@
         <w:pStyle w:val="TF-ALNEA"/>
       </w:pPr>
       <w:r>
-        <w:t>analisar e avaliar a usabilidade e a experiência de uso das interfaces desenvolvidas e de suas funcionalidades, pelo Método Relationship of M3C with User Requirements and Usability and Communicability Assessment in groupware (RURUCAg), objetivando avaliar de maneira simples a facilidade de uso de acordo com padrões de usabilidade pelas heurísticas de Nielsen e dos requisitos do sistema</w:t>
+        <w:t xml:space="preserve">analisar e avaliar a usabilidade e a experiência de uso das interfaces desenvolvidas e de suas funcionalidades, pelo Método </w:t>
+      </w:r>
+      <w:proofErr w:type="spellStart"/>
+      <w:r>
+        <w:t>Relationship</w:t>
+      </w:r>
+      <w:proofErr w:type="spellEnd"/>
+      <w:r>
+        <w:t xml:space="preserve"> </w:t>
+      </w:r>
+      <w:proofErr w:type="spellStart"/>
+      <w:r>
+        <w:t>of</w:t>
+      </w:r>
+      <w:proofErr w:type="spellEnd"/>
+      <w:r>
+        <w:t xml:space="preserve"> M3C </w:t>
+      </w:r>
+      <w:proofErr w:type="spellStart"/>
+      <w:r>
+        <w:t>with</w:t>
+      </w:r>
+      <w:proofErr w:type="spellEnd"/>
+      <w:r>
+        <w:t xml:space="preserve"> </w:t>
+      </w:r>
+      <w:proofErr w:type="spellStart"/>
+      <w:r>
+        <w:t>User</w:t>
+      </w:r>
+      <w:proofErr w:type="spellEnd"/>
+      <w:r>
+        <w:t xml:space="preserve"> </w:t>
+      </w:r>
+      <w:proofErr w:type="spellStart"/>
+      <w:r>
+        <w:t>Requirements</w:t>
+      </w:r>
+      <w:proofErr w:type="spellEnd"/>
+      <w:r>
+        <w:t xml:space="preserve"> </w:t>
+      </w:r>
+      <w:proofErr w:type="spellStart"/>
+      <w:r>
+        <w:t>and</w:t>
+      </w:r>
+      <w:proofErr w:type="spellEnd"/>
+      <w:r>
+        <w:t xml:space="preserve"> </w:t>
+      </w:r>
+      <w:proofErr w:type="spellStart"/>
+      <w:r>
+        <w:t>Usability</w:t>
+      </w:r>
+      <w:proofErr w:type="spellEnd"/>
+      <w:r>
+        <w:t xml:space="preserve"> </w:t>
+      </w:r>
+      <w:proofErr w:type="spellStart"/>
+      <w:r>
+        <w:t>and</w:t>
+      </w:r>
+      <w:proofErr w:type="spellEnd"/>
+      <w:r>
+        <w:t xml:space="preserve"> </w:t>
+      </w:r>
+      <w:proofErr w:type="spellStart"/>
+      <w:r>
+        <w:t>Communicability</w:t>
+      </w:r>
+      <w:proofErr w:type="spellEnd"/>
+      <w:r>
+        <w:t xml:space="preserve"> </w:t>
+      </w:r>
+      <w:proofErr w:type="spellStart"/>
+      <w:r>
+        <w:t>Assessment</w:t>
+      </w:r>
+      <w:proofErr w:type="spellEnd"/>
+      <w:r>
+        <w:t xml:space="preserve"> in </w:t>
+      </w:r>
+      <w:proofErr w:type="spellStart"/>
+      <w:r>
+        <w:t>groupware</w:t>
+      </w:r>
+      <w:proofErr w:type="spellEnd"/>
+      <w:r>
+        <w:t xml:space="preserve"> (</w:t>
+      </w:r>
+      <w:proofErr w:type="spellStart"/>
+      <w:r>
+        <w:t>RURUCAg</w:t>
+      </w:r>
+      <w:proofErr w:type="spellEnd"/>
+      <w:r>
+        <w:t>), objetivando avaliar de maneira simples a facilidade de uso de acordo com padrões de usabilidade pelas heurísticas de Nielsen e dos requisitos do sistema</w:t>
       </w:r>
       <w:r>
         <w:t>.</w:t>
@@ -1054,14 +1151,27 @@
         <w:lastRenderedPageBreak/>
         <w:t xml:space="preserve">Figura </w:t>
       </w:r>
-      <w:fldSimple w:instr=" SEQ Figura \* ARABIC ">
-        <w:r>
-          <w:rPr>
-            <w:noProof/>
-          </w:rPr>
-          <w:t>1</w:t>
-        </w:r>
-      </w:fldSimple>
+      <w:r>
+        <w:fldChar w:fldCharType="begin"/>
+      </w:r>
+      <w:r>
+        <w:instrText xml:space="preserve"> SEQ Figura \* ARABIC </w:instrText>
+      </w:r>
+      <w:r>
+        <w:fldChar w:fldCharType="separate"/>
+      </w:r>
+      <w:r>
+        <w:rPr>
+          <w:noProof/>
+        </w:rPr>
+        <w:t>1</w:t>
+      </w:r>
+      <w:r>
+        <w:rPr>
+          <w:noProof/>
+        </w:rPr>
+        <w:fldChar w:fldCharType="end"/>
+      </w:r>
       <w:bookmarkEnd w:id="24"/>
       <w:r>
         <w:t xml:space="preserve"> - Diagrama de atividades da empresa SBA Consultores Associados</w:t>
@@ -1071,6 +1181,11 @@
       <w:pPr>
         <w:pStyle w:val="TF-FIGURA"/>
       </w:pPr>
+      <w:r>
+        <w:rPr>
+          <w:noProof/>
+        </w:rPr>
+      </w:r>
       <w:r>
         <w:rPr>
           <w:noProof/>
@@ -1095,7 +1210,7 @@
             <v:path o:extrusionok="f" gradientshapeok="t" o:connecttype="rect"/>
             <o:lock v:ext="edit" aspectratio="t"/>
           </v:shapetype>
-          <v:shape id="_x0000_i1034" type="#_x0000_t75" alt="" style="width:288.9pt;height:387.1pt;mso-width-percent:0;mso-height-percent:0;mso-width-percent:0;mso-height-percent:0" o:bordertopcolor="this" o:borderleftcolor="this" o:borderbottomcolor="this" o:borderrightcolor="this">
+          <v:shape id="_x0000_i1025" type="#_x0000_t75" alt="" style="width:289.25pt;height:385.85pt;mso-width-percent:0;mso-height-percent:0;mso-width-percent:0;mso-height-percent:0" o:bordertopcolor="this" o:borderleftcolor="this" o:borderbottomcolor="this" o:borderrightcolor="this">
             <v:imagedata r:id="rId8" o:title=""/>
             <w10:bordertop type="single" width="8"/>
             <w10:borderleft type="single" width="8"/>
@@ -1162,8 +1277,21 @@
         <w:t>de</w:t>
       </w:r>
       <w:r>
-        <w:t xml:space="preserve"> Hewysa RH Ltda</w:t>
-      </w:r>
+        <w:t xml:space="preserve"> </w:t>
+      </w:r>
+      <w:proofErr w:type="spellStart"/>
+      <w:r>
+        <w:t>Hewysa</w:t>
+      </w:r>
+      <w:proofErr w:type="spellEnd"/>
+      <w:r>
+        <w:t xml:space="preserve"> RH </w:t>
+      </w:r>
+      <w:proofErr w:type="spellStart"/>
+      <w:r>
+        <w:t>Ltda</w:t>
+      </w:r>
+      <w:proofErr w:type="spellEnd"/>
       <w:r>
         <w:t xml:space="preserve"> (2016)</w:t>
       </w:r>
@@ -1204,8 +1332,13 @@
         <w:t>sistema</w:t>
       </w:r>
       <w:r>
-        <w:t xml:space="preserve"> de PCS da empresa Floowmer</w:t>
-      </w:r>
+        <w:t xml:space="preserve"> de PCS da empresa </w:t>
+      </w:r>
+      <w:proofErr w:type="spellStart"/>
+      <w:r>
+        <w:t>Floowmer</w:t>
+      </w:r>
+      <w:proofErr w:type="spellEnd"/>
       <w:r>
         <w:t xml:space="preserve"> (2021)</w:t>
       </w:r>
@@ -1251,9 +1384,19 @@
       <w:r>
         <w:t xml:space="preserve">sistema </w:t>
       </w:r>
-      <w:r>
-        <w:t>Kombo Estratégico da empresa Kombo</w:t>
-      </w:r>
+      <w:proofErr w:type="spellStart"/>
+      <w:r>
+        <w:t>Kombo</w:t>
+      </w:r>
+      <w:proofErr w:type="spellEnd"/>
+      <w:r>
+        <w:t xml:space="preserve"> Estratégico da empresa </w:t>
+      </w:r>
+      <w:proofErr w:type="spellStart"/>
+      <w:r>
+        <w:t>Kombo</w:t>
+      </w:r>
+      <w:proofErr w:type="spellEnd"/>
       <w:r>
         <w:t xml:space="preserve"> (2021)</w:t>
       </w:r>
@@ -1284,14 +1427,24 @@
       <w:r>
         <w:t xml:space="preserve"> </w:t>
       </w:r>
+      <w:proofErr w:type="spellStart"/>
       <w:r>
         <w:t>Hewysa</w:t>
       </w:r>
-      <w:r>
-        <w:t xml:space="preserve"> RH L</w:t>
-      </w:r>
-      <w:r>
-        <w:t>tda (</w:t>
+      <w:proofErr w:type="spellEnd"/>
+      <w:r>
+        <w:t xml:space="preserve"> RH </w:t>
+      </w:r>
+      <w:proofErr w:type="spellStart"/>
+      <w:r>
+        <w:t>L</w:t>
+      </w:r>
+      <w:r>
+        <w:t>tda</w:t>
+      </w:r>
+      <w:proofErr w:type="spellEnd"/>
+      <w:r>
+        <w:t xml:space="preserve"> (</w:t>
       </w:r>
       <w:r>
         <w:t>2016)</w:t>
@@ -1364,8 +1517,21 @@
       <w:r>
         <w:t xml:space="preserve"> segundo </w:t>
       </w:r>
-      <w:r>
-        <w:t>Hewysa RH Ltda (2016)</w:t>
+      <w:proofErr w:type="spellStart"/>
+      <w:r>
+        <w:t>Hewysa</w:t>
+      </w:r>
+      <w:proofErr w:type="spellEnd"/>
+      <w:r>
+        <w:t xml:space="preserve"> RH </w:t>
+      </w:r>
+      <w:proofErr w:type="spellStart"/>
+      <w:r>
+        <w:t>Ltda</w:t>
+      </w:r>
+      <w:proofErr w:type="spellEnd"/>
+      <w:r>
+        <w:t xml:space="preserve"> (2016)</w:t>
       </w:r>
       <w:r>
         <w:t xml:space="preserve">, trazendo qualidade, agilidade e segurança nos resultados. </w:t>
@@ -1376,8 +1542,21 @@
       <w:r>
         <w:t xml:space="preserve">o sistema da </w:t>
       </w:r>
-      <w:r>
-        <w:t>Hewysa RH Ltda (2016)</w:t>
+      <w:proofErr w:type="spellStart"/>
+      <w:r>
+        <w:t>Hewysa</w:t>
+      </w:r>
+      <w:proofErr w:type="spellEnd"/>
+      <w:r>
+        <w:t xml:space="preserve"> RH </w:t>
+      </w:r>
+      <w:proofErr w:type="spellStart"/>
+      <w:r>
+        <w:t>Ltda</w:t>
+      </w:r>
+      <w:proofErr w:type="spellEnd"/>
+      <w:r>
+        <w:t xml:space="preserve"> (2016)</w:t>
       </w:r>
       <w:r>
         <w:t xml:space="preserve"> são: </w:t>
@@ -1455,27 +1634,14 @@
       <w:r>
         <w:t xml:space="preserve">Figura </w:t>
       </w:r>
-      <w:r>
-        <w:fldChar w:fldCharType="begin"/>
-      </w:r>
-      <w:r>
-        <w:instrText xml:space="preserve"> SEQ Figura \* ARABIC </w:instrText>
-      </w:r>
-      <w:r>
-        <w:fldChar w:fldCharType="separate"/>
-      </w:r>
-      <w:r>
-        <w:rPr>
-          <w:noProof/>
-        </w:rPr>
-        <w:t>2</w:t>
-      </w:r>
-      <w:r>
-        <w:rPr>
-          <w:noProof/>
-        </w:rPr>
-        <w:fldChar w:fldCharType="end"/>
-      </w:r>
+      <w:fldSimple w:instr=" SEQ Figura \* ARABIC ">
+        <w:r>
+          <w:rPr>
+            <w:noProof/>
+          </w:rPr>
+          <w:t>2</w:t>
+        </w:r>
+      </w:fldSimple>
       <w:bookmarkEnd w:id="27"/>
       <w:r>
         <w:t xml:space="preserve"> -  </w:t>
@@ -1492,8 +1658,13 @@
         <w:rPr>
           <w:noProof/>
         </w:rPr>
+      </w:r>
+      <w:r>
+        <w:rPr>
+          <w:noProof/>
+        </w:rPr>
         <w:pict w14:anchorId="2019039D">
-          <v:shape id="Imagem 1" o:spid="_x0000_i1033" type="#_x0000_t75" alt="" style="width:237.8pt;height:136.45pt;visibility:visible;mso-wrap-style:square;mso-width-percent:0;mso-height-percent:0;mso-width-percent:0;mso-height-percent:0" o:bordertopcolor="this" o:borderleftcolor="this" o:borderbottomcolor="this" o:borderrightcolor="this">
+          <v:shape id="_x0000_i1026" type="#_x0000_t75" alt="" style="width:237.55pt;height:136.6pt;visibility:visible;mso-wrap-style:square;mso-width-percent:0;mso-height-percent:0;mso-width-percent:0;mso-height-percent:0" o:bordertopcolor="this" o:borderleftcolor="this" o:borderbottomcolor="this" o:borderrightcolor="this">
             <v:imagedata r:id="rId9" o:title=""/>
             <w10:bordertop type="single" width="8"/>
             <w10:borderleft type="single" width="8"/>
@@ -1508,7 +1679,23 @@
         <w:pStyle w:val="TF-FONTE"/>
       </w:pPr>
       <w:r>
-        <w:t>Fonte: Hewysa RH Ltda (2016).</w:t>
+        <w:t xml:space="preserve">Fonte: </w:t>
+      </w:r>
+      <w:proofErr w:type="spellStart"/>
+      <w:r>
+        <w:t>Hewysa</w:t>
+      </w:r>
+      <w:proofErr w:type="spellEnd"/>
+      <w:r>
+        <w:t xml:space="preserve"> RH </w:t>
+      </w:r>
+      <w:proofErr w:type="spellStart"/>
+      <w:r>
+        <w:t>Ltda</w:t>
+      </w:r>
+      <w:proofErr w:type="spellEnd"/>
+      <w:r>
+        <w:t xml:space="preserve"> (2016).</w:t>
       </w:r>
     </w:p>
     <w:p>
@@ -1567,7 +1754,23 @@
         <w:t xml:space="preserve"> ainda</w:t>
       </w:r>
       <w:r>
-        <w:t xml:space="preserve"> que o sistema possui um controle sobre o ciclo de aplicação e manutenção do sistema. De acordo com Hewysa RH Ltda (2016), o sistema parte do cadastramento das informações até a geração final dos relatórios para análise e formulário de avaliação. Suas funcionalidades são intuitivas, fazendo do sistema uma ferramenta de PCS simples e funcional para o trabalho (HEWYSA RH LTDA, 2016).</w:t>
+        <w:t xml:space="preserve"> que o sistema possui um controle sobre o ciclo de aplicação e manutenção do sistema. De acordo com </w:t>
+      </w:r>
+      <w:proofErr w:type="spellStart"/>
+      <w:r>
+        <w:t>Hewysa</w:t>
+      </w:r>
+      <w:proofErr w:type="spellEnd"/>
+      <w:r>
+        <w:t xml:space="preserve"> RH </w:t>
+      </w:r>
+      <w:proofErr w:type="spellStart"/>
+      <w:r>
+        <w:t>Ltda</w:t>
+      </w:r>
+      <w:proofErr w:type="spellEnd"/>
+      <w:r>
+        <w:t xml:space="preserve"> (2016), o sistema parte do cadastramento das informações até a geração final dos relatórios para análise e formulário de avaliação. Suas funcionalidades são intuitivas, fazendo do sistema uma ferramenta de PCS simples e funcional para o trabalho (HEWYSA RH LTDA, 2016).</w:t>
       </w:r>
     </w:p>
     <w:p>
@@ -1578,30 +1781,14 @@
       <w:r>
         <w:t xml:space="preserve">Figura </w:t>
       </w:r>
-      <w:r>
-        <w:fldChar w:fldCharType="begin"/>
-      </w:r>
-      <w:r>
-        <w:instrText xml:space="preserve"> SEQ Figura \* A</w:instrText>
-      </w:r>
-      <w:r>
-        <w:instrText xml:space="preserve">RABIC </w:instrText>
-      </w:r>
-      <w:r>
-        <w:fldChar w:fldCharType="separate"/>
-      </w:r>
-      <w:r>
-        <w:rPr>
-          <w:noProof/>
-        </w:rPr>
-        <w:t>3</w:t>
-      </w:r>
-      <w:r>
-        <w:rPr>
-          <w:noProof/>
-        </w:rPr>
-        <w:fldChar w:fldCharType="end"/>
-      </w:r>
+      <w:fldSimple w:instr=" SEQ Figura \* ARABIC ">
+        <w:r>
+          <w:rPr>
+            <w:noProof/>
+          </w:rPr>
+          <w:t>3</w:t>
+        </w:r>
+      </w:fldSimple>
       <w:bookmarkEnd w:id="28"/>
       <w:r>
         <w:t xml:space="preserve"> - </w:t>
@@ -1618,8 +1805,13 @@
         <w:rPr>
           <w:noProof/>
         </w:rPr>
+      </w:r>
+      <w:r>
+        <w:rPr>
+          <w:noProof/>
+        </w:rPr>
         <w:pict w14:anchorId="2380F778">
-          <v:shape id="_x0000_i1032" type="#_x0000_t75" alt="" style="width:273.8pt;height:172.45pt;visibility:visible;mso-wrap-style:square;mso-width-percent:0;mso-height-percent:0;mso-width-percent:0;mso-height-percent:0" o:bordertopcolor="this" o:borderleftcolor="this" o:borderbottomcolor="this" o:borderrightcolor="this">
+          <v:shape id="_x0000_i1027" type="#_x0000_t75" alt="" style="width:273.85pt;height:172.9pt;visibility:visible;mso-wrap-style:square;mso-width-percent:0;mso-height-percent:0;mso-width-percent:0;mso-height-percent:0" o:bordertopcolor="this" o:borderleftcolor="this" o:borderbottomcolor="this" o:borderrightcolor="this">
             <v:imagedata r:id="rId10" o:title=""/>
             <w10:bordertop type="single" width="8"/>
             <w10:borderleft type="single" width="8"/>
@@ -1634,7 +1826,23 @@
         <w:pStyle w:val="TF-FONTE"/>
       </w:pPr>
       <w:r>
-        <w:t>Fonte: Hewysa RH Ltda (2016).</w:t>
+        <w:t xml:space="preserve">Fonte: </w:t>
+      </w:r>
+      <w:proofErr w:type="spellStart"/>
+      <w:r>
+        <w:t>Hewysa</w:t>
+      </w:r>
+      <w:proofErr w:type="spellEnd"/>
+      <w:r>
+        <w:t xml:space="preserve"> RH </w:t>
+      </w:r>
+      <w:proofErr w:type="spellStart"/>
+      <w:r>
+        <w:t>Ltda</w:t>
+      </w:r>
+      <w:proofErr w:type="spellEnd"/>
+      <w:r>
+        <w:t xml:space="preserve"> (2016).</w:t>
       </w:r>
     </w:p>
     <w:p>
@@ -1654,9 +1862,11 @@
       <w:pPr>
         <w:pStyle w:val="TF-TEXTO"/>
       </w:pPr>
+      <w:proofErr w:type="spellStart"/>
       <w:r>
         <w:t>Floowmer</w:t>
       </w:r>
+      <w:proofErr w:type="spellEnd"/>
       <w:r>
         <w:t xml:space="preserve"> (2021)</w:t>
       </w:r>
@@ -1787,7 +1997,15 @@
         <w:pStyle w:val="TF-TEXTO"/>
       </w:pPr>
       <w:r>
-        <w:t xml:space="preserve">Algumas das principais características de Floowmer (2021) são: estar disponível na plataforma web, </w:t>
+        <w:t xml:space="preserve">Algumas das principais características de </w:t>
+      </w:r>
+      <w:proofErr w:type="spellStart"/>
+      <w:r>
+        <w:t>Floowmer</w:t>
+      </w:r>
+      <w:proofErr w:type="spellEnd"/>
+      <w:r>
+        <w:t xml:space="preserve"> (2021) são: estar disponível na plataforma web, </w:t>
       </w:r>
       <w:r>
         <w:t>fornece</w:t>
@@ -1873,27 +2091,14 @@
       <w:r>
         <w:t xml:space="preserve">Figura </w:t>
       </w:r>
-      <w:r>
-        <w:fldChar w:fldCharType="begin"/>
-      </w:r>
-      <w:r>
-        <w:instrText xml:space="preserve"> SEQ Figura \* ARABIC </w:instrText>
-      </w:r>
-      <w:r>
-        <w:fldChar w:fldCharType="separate"/>
-      </w:r>
-      <w:r>
-        <w:rPr>
-          <w:noProof/>
-        </w:rPr>
-        <w:t>4</w:t>
-      </w:r>
-      <w:r>
-        <w:rPr>
-          <w:noProof/>
-        </w:rPr>
-        <w:fldChar w:fldCharType="end"/>
-      </w:r>
+      <w:fldSimple w:instr=" SEQ Figura \* ARABIC ">
+        <w:r>
+          <w:rPr>
+            <w:noProof/>
+          </w:rPr>
+          <w:t>4</w:t>
+        </w:r>
+      </w:fldSimple>
       <w:bookmarkEnd w:id="30"/>
       <w:r>
         <w:t xml:space="preserve"> - </w:t>
@@ -1913,8 +2118,13 @@
         <w:rPr>
           <w:noProof/>
         </w:rPr>
+      </w:r>
+      <w:r>
+        <w:rPr>
+          <w:noProof/>
+        </w:rPr>
         <w:pict w14:anchorId="420E02B7">
-          <v:shape id="_x0000_i1031" type="#_x0000_t75" alt="" style="width:396.9pt;height:198.65pt;visibility:visible;mso-wrap-style:square;mso-width-percent:0;mso-height-percent:0;mso-width-percent:0;mso-height-percent:0" o:bordertopcolor="this" o:borderleftcolor="this" o:borderbottomcolor="this" o:borderrightcolor="this">
+          <v:shape id="_x0000_i1028" type="#_x0000_t75" alt="" style="width:396.3pt;height:198.15pt;visibility:visible;mso-wrap-style:square;mso-width-percent:0;mso-height-percent:0;mso-width-percent:0;mso-height-percent:0" o:bordertopcolor="this" o:borderleftcolor="this" o:borderbottomcolor="this" o:borderrightcolor="this">
             <v:imagedata r:id="rId11" o:title=""/>
             <w10:bordertop type="single" width="8"/>
             <w10:borderleft type="single" width="8"/>
@@ -1929,7 +2139,15 @@
         <w:pStyle w:val="TF-FONTE"/>
       </w:pPr>
       <w:r>
-        <w:t>Fonte: Floowmer (2021).</w:t>
+        <w:t xml:space="preserve">Fonte: </w:t>
+      </w:r>
+      <w:proofErr w:type="spellStart"/>
+      <w:r>
+        <w:t>Floowmer</w:t>
+      </w:r>
+      <w:proofErr w:type="spellEnd"/>
+      <w:r>
+        <w:t xml:space="preserve"> (2021).</w:t>
       </w:r>
     </w:p>
     <w:p>
@@ -1955,9 +2173,11 @@
       <w:r>
         <w:t xml:space="preserve"> </w:t>
       </w:r>
+      <w:proofErr w:type="spellStart"/>
       <w:r>
         <w:t>Kombo</w:t>
       </w:r>
+      <w:proofErr w:type="spellEnd"/>
       <w:r>
         <w:t xml:space="preserve"> (2021)</w:t>
       </w:r>
@@ -1974,11 +2194,19 @@
         <w:t>sistema</w:t>
       </w:r>
       <w:r>
-        <w:t xml:space="preserve"> Kombo Estratégico</w:t>
-      </w:r>
-      <w:r>
         <w:t xml:space="preserve"> </w:t>
       </w:r>
+      <w:proofErr w:type="spellStart"/>
+      <w:r>
+        <w:t>Kombo</w:t>
+      </w:r>
+      <w:proofErr w:type="spellEnd"/>
+      <w:r>
+        <w:t xml:space="preserve"> Estratégico</w:t>
+      </w:r>
+      <w:r>
+        <w:t xml:space="preserve"> </w:t>
+      </w:r>
       <w:r>
         <w:t xml:space="preserve">que </w:t>
       </w:r>
@@ -2051,8 +2279,13 @@
       <w:r>
         <w:t xml:space="preserve">Algumas das principais características de </w:t>
       </w:r>
-      <w:r>
-        <w:t xml:space="preserve">Kombo (2021) </w:t>
+      <w:proofErr w:type="spellStart"/>
+      <w:r>
+        <w:t>Kombo</w:t>
+      </w:r>
+      <w:proofErr w:type="spellEnd"/>
+      <w:r>
+        <w:t xml:space="preserve"> (2021) </w:t>
       </w:r>
       <w:r>
         <w:t>são: estar disponível na plataforma web, fornecer relatórios para análise</w:t>
@@ -2078,7 +2311,15 @@
         <w:t>a</w:t>
       </w:r>
       <w:r>
-        <w:t xml:space="preserve">o usuário realizar uma simulação de planos que auxilia na tomada de decisão rápida e mais realista, economizando horas de trabalho, tornando transparente e justa a política salarial (KOMBO, 2021). O modulo de PCS do sistema Kombo Estratégico </w:t>
+        <w:t xml:space="preserve">o usuário realizar uma simulação de planos que auxilia na tomada de decisão rápida e mais realista, economizando horas de trabalho, tornando transparente e justa a política salarial (KOMBO, 2021). O modulo de PCS do sistema </w:t>
+      </w:r>
+      <w:proofErr w:type="spellStart"/>
+      <w:r>
+        <w:t>Kombo</w:t>
+      </w:r>
+      <w:proofErr w:type="spellEnd"/>
+      <w:r>
+        <w:t xml:space="preserve"> Estratégico </w:t>
       </w:r>
       <w:r>
         <w:lastRenderedPageBreak/>
@@ -2156,27 +2397,14 @@
       <w:r>
         <w:t xml:space="preserve">Figura </w:t>
       </w:r>
-      <w:r>
-        <w:fldChar w:fldCharType="begin"/>
-      </w:r>
-      <w:r>
-        <w:instrText xml:space="preserve"> SEQ Figura \* ARABIC </w:instrText>
-      </w:r>
-      <w:r>
-        <w:fldChar w:fldCharType="separate"/>
-      </w:r>
-      <w:r>
-        <w:rPr>
-          <w:noProof/>
-        </w:rPr>
-        <w:t>5</w:t>
-      </w:r>
-      <w:r>
-        <w:rPr>
-          <w:noProof/>
-        </w:rPr>
-        <w:fldChar w:fldCharType="end"/>
-      </w:r>
+      <w:fldSimple w:instr=" SEQ Figura \* ARABIC ">
+        <w:r>
+          <w:rPr>
+            <w:noProof/>
+          </w:rPr>
+          <w:t>5</w:t>
+        </w:r>
+      </w:fldSimple>
       <w:bookmarkEnd w:id="32"/>
       <w:r>
         <w:t xml:space="preserve"> - </w:t>
@@ -2193,8 +2421,13 @@
         <w:rPr>
           <w:noProof/>
         </w:rPr>
+      </w:r>
+      <w:r>
+        <w:rPr>
+          <w:noProof/>
+        </w:rPr>
         <w:pict w14:anchorId="13B63725">
-          <v:shape id="_x0000_i1030" type="#_x0000_t75" alt="" style="width:316.45pt;height:259.55pt;mso-width-percent:0;mso-height-percent:0;mso-width-percent:0;mso-height-percent:0" o:bordertopcolor="this" o:borderleftcolor="this" o:borderbottomcolor="this" o:borderrightcolor="this">
+          <v:shape id="_x0000_i1029" type="#_x0000_t75" alt="" style="width:316.9pt;height:259.1pt;mso-width-percent:0;mso-height-percent:0;mso-width-percent:0;mso-height-percent:0" o:bordertopcolor="this" o:borderleftcolor="this" o:borderbottomcolor="this" o:borderrightcolor="this">
             <v:imagedata r:id="rId12" o:title=""/>
             <w10:bordertop type="single" width="8"/>
             <w10:borderleft type="single" width="8"/>
@@ -2209,7 +2442,15 @@
         <w:pStyle w:val="TF-FONTE"/>
       </w:pPr>
       <w:r>
-        <w:t>Fonte: Kombo (2021).</w:t>
+        <w:t xml:space="preserve">Fonte: </w:t>
+      </w:r>
+      <w:proofErr w:type="spellStart"/>
+      <w:r>
+        <w:t>Kombo</w:t>
+      </w:r>
+      <w:proofErr w:type="spellEnd"/>
+      <w:r>
+        <w:t xml:space="preserve"> (2021).</w:t>
       </w:r>
     </w:p>
     <w:p>
@@ -2346,8 +2587,13 @@
         <w:t xml:space="preserve"> que permita uma gestão fácil e intuitiva dos dados</w:t>
       </w:r>
       <w:r>
-        <w:t>, utilizando-se de sua metodologia de implantação própria, via sistema customizável</w:t>
-      </w:r>
+        <w:t xml:space="preserve">, utilizando-se de sua metodologia de implantação própria, via sistema </w:t>
+      </w:r>
+      <w:proofErr w:type="spellStart"/>
+      <w:r>
+        <w:t>customizável</w:t>
+      </w:r>
+      <w:proofErr w:type="spellEnd"/>
       <w:r>
         <w:t xml:space="preserve">. </w:t>
       </w:r>
@@ -2452,14 +2698,27 @@
       <w:r>
         <w:t xml:space="preserve">Quadro </w:t>
       </w:r>
-      <w:fldSimple w:instr=" SEQ Quadro \* ARABIC ">
-        <w:r>
-          <w:rPr>
-            <w:noProof/>
-          </w:rPr>
-          <w:t>1</w:t>
-        </w:r>
-      </w:fldSimple>
+      <w:r>
+        <w:fldChar w:fldCharType="begin"/>
+      </w:r>
+      <w:r>
+        <w:instrText xml:space="preserve"> SEQ Quadro \* ARABIC </w:instrText>
+      </w:r>
+      <w:r>
+        <w:fldChar w:fldCharType="separate"/>
+      </w:r>
+      <w:r>
+        <w:rPr>
+          <w:noProof/>
+        </w:rPr>
+        <w:t>1</w:t>
+      </w:r>
+      <w:r>
+        <w:rPr>
+          <w:noProof/>
+        </w:rPr>
+        <w:fldChar w:fldCharType="end"/>
+      </w:r>
       <w:bookmarkEnd w:id="48"/>
       <w:bookmarkEnd w:id="49"/>
       <w:r>
@@ -2553,14 +2812,34 @@
                 <w:sz w:val="20"/>
               </w:rPr>
             </w:pPr>
+            <w:proofErr w:type="spellStart"/>
             <w:r>
               <w:rPr>
                 <w:b/>
                 <w:bCs/>
                 <w:sz w:val="20"/>
               </w:rPr>
-              <w:t>Hewysa RH Ltda</w:t>
-            </w:r>
+              <w:t>Hewysa</w:t>
+            </w:r>
+            <w:proofErr w:type="spellEnd"/>
+            <w:r>
+              <w:rPr>
+                <w:b/>
+                <w:bCs/>
+                <w:sz w:val="20"/>
+              </w:rPr>
+              <w:t xml:space="preserve"> RH </w:t>
+            </w:r>
+            <w:proofErr w:type="spellStart"/>
+            <w:r>
+              <w:rPr>
+                <w:b/>
+                <w:bCs/>
+                <w:sz w:val="20"/>
+              </w:rPr>
+              <w:t>Ltda</w:t>
+            </w:r>
+            <w:proofErr w:type="spellEnd"/>
             <w:r>
               <w:rPr>
                 <w:b/>
@@ -2587,6 +2866,7 @@
                 <w:sz w:val="20"/>
               </w:rPr>
             </w:pPr>
+            <w:proofErr w:type="spellStart"/>
             <w:r>
               <w:rPr>
                 <w:b/>
@@ -2595,6 +2875,7 @@
               </w:rPr>
               <w:t>Floowmer</w:t>
             </w:r>
+            <w:proofErr w:type="spellEnd"/>
             <w:r>
               <w:rPr>
                 <w:b/>
@@ -2621,6 +2902,7 @@
                 <w:sz w:val="20"/>
               </w:rPr>
             </w:pPr>
+            <w:proofErr w:type="spellStart"/>
             <w:r>
               <w:rPr>
                 <w:b/>
@@ -2629,6 +2911,7 @@
               </w:rPr>
               <w:t>Kombo</w:t>
             </w:r>
+            <w:proofErr w:type="spellEnd"/>
             <w:r>
               <w:rPr>
                 <w:b/>
@@ -3280,7 +3563,15 @@
         <w:t xml:space="preserve"> no sistema</w:t>
       </w:r>
       <w:r>
-        <w:t xml:space="preserve">. Kombo </w:t>
+        <w:t xml:space="preserve">. </w:t>
+      </w:r>
+      <w:proofErr w:type="spellStart"/>
+      <w:r>
+        <w:t>Kombo</w:t>
+      </w:r>
+      <w:proofErr w:type="spellEnd"/>
+      <w:r>
+        <w:t xml:space="preserve"> </w:t>
       </w:r>
       <w:r>
         <w:t xml:space="preserve">(2021) </w:t>
@@ -3294,11 +3585,32 @@
       <w:r>
         <w:t xml:space="preserve">. </w:t>
       </w:r>
-      <w:r>
-        <w:t>Hewysa RH Ltda (2016)</w:t>
-      </w:r>
-      <w:r>
-        <w:t xml:space="preserve"> e Kombo (2021) também se destacam pela característica de possuir </w:t>
+      <w:proofErr w:type="spellStart"/>
+      <w:r>
+        <w:t>Hewysa</w:t>
+      </w:r>
+      <w:proofErr w:type="spellEnd"/>
+      <w:r>
+        <w:t xml:space="preserve"> RH </w:t>
+      </w:r>
+      <w:proofErr w:type="spellStart"/>
+      <w:r>
+        <w:t>Ltda</w:t>
+      </w:r>
+      <w:proofErr w:type="spellEnd"/>
+      <w:r>
+        <w:t xml:space="preserve"> (2016)</w:t>
+      </w:r>
+      <w:r>
+        <w:t xml:space="preserve"> e </w:t>
+      </w:r>
+      <w:proofErr w:type="spellStart"/>
+      <w:r>
+        <w:t>Kombo</w:t>
+      </w:r>
+      <w:proofErr w:type="spellEnd"/>
+      <w:r>
+        <w:t xml:space="preserve"> (2021) também se destacam pela característica de possuir </w:t>
       </w:r>
       <w:r>
         <w:t xml:space="preserve">um formulário de avaliação e um ciclo de aplicação integrados no sistema, </w:t>
@@ -3586,14 +3898,27 @@
       <w:r>
         <w:t xml:space="preserve">Quadro </w:t>
       </w:r>
-      <w:fldSimple w:instr=" SEQ Quadro \* ARABIC ">
-        <w:r>
-          <w:rPr>
-            <w:noProof/>
-          </w:rPr>
-          <w:t>2</w:t>
-        </w:r>
-      </w:fldSimple>
+      <w:r>
+        <w:fldChar w:fldCharType="begin"/>
+      </w:r>
+      <w:r>
+        <w:instrText xml:space="preserve"> SEQ Quadro \* ARABIC </w:instrText>
+      </w:r>
+      <w:r>
+        <w:fldChar w:fldCharType="separate"/>
+      </w:r>
+      <w:r>
+        <w:rPr>
+          <w:noProof/>
+        </w:rPr>
+        <w:t>2</w:t>
+      </w:r>
+      <w:r>
+        <w:rPr>
+          <w:noProof/>
+        </w:rPr>
+        <w:fldChar w:fldCharType="end"/>
+      </w:r>
       <w:bookmarkEnd w:id="51"/>
       <w:r>
         <w:t xml:space="preserve"> - Requisitos Funcionais e Não Funcionais</w:t>
@@ -3717,7 +4042,49 @@
               <w:rPr>
                 <w:sz w:val="20"/>
               </w:rPr>
-              <w:t>permitir ao administrador manter consultor (Create, Read, Update and Delete - CRUD)</w:t>
+              <w:t>permitir ao administrador manter consultor (</w:t>
+            </w:r>
+            <w:proofErr w:type="spellStart"/>
+            <w:r>
+              <w:rPr>
+                <w:sz w:val="20"/>
+              </w:rPr>
+              <w:t>Create</w:t>
+            </w:r>
+            <w:proofErr w:type="spellEnd"/>
+            <w:r>
+              <w:rPr>
+                <w:sz w:val="20"/>
+              </w:rPr>
+              <w:t xml:space="preserve">, </w:t>
+            </w:r>
+            <w:proofErr w:type="spellStart"/>
+            <w:r>
+              <w:rPr>
+                <w:sz w:val="20"/>
+              </w:rPr>
+              <w:t>Read</w:t>
+            </w:r>
+            <w:proofErr w:type="spellEnd"/>
+            <w:r>
+              <w:rPr>
+                <w:sz w:val="20"/>
+              </w:rPr>
+              <w:t xml:space="preserve">, Update </w:t>
+            </w:r>
+            <w:proofErr w:type="spellStart"/>
+            <w:r>
+              <w:rPr>
+                <w:sz w:val="20"/>
+              </w:rPr>
+              <w:t>and</w:t>
+            </w:r>
+            <w:proofErr w:type="spellEnd"/>
+            <w:r>
+              <w:rPr>
+                <w:sz w:val="20"/>
+              </w:rPr>
+              <w:t xml:space="preserve"> Delete - CRUD)</w:t>
             </w:r>
           </w:p>
         </w:tc>
@@ -4771,8 +5138,16 @@
               <w:rPr>
                 <w:sz w:val="20"/>
               </w:rPr>
-              <w:t>Hypertext Preprocessor</w:t>
-            </w:r>
+              <w:t xml:space="preserve">Hypertext </w:t>
+            </w:r>
+            <w:proofErr w:type="spellStart"/>
+            <w:r>
+              <w:rPr>
+                <w:sz w:val="20"/>
+              </w:rPr>
+              <w:t>Preprocessor</w:t>
+            </w:r>
+            <w:proofErr w:type="spellEnd"/>
             <w:r>
               <w:rPr>
                 <w:sz w:val="20"/>
@@ -4795,8 +5170,30 @@
               <w:rPr>
                 <w:sz w:val="20"/>
               </w:rPr>
-              <w:t>Hypertext Markup Language</w:t>
-            </w:r>
+              <w:t xml:space="preserve">Hypertext </w:t>
+            </w:r>
+            <w:proofErr w:type="spellStart"/>
+            <w:r>
+              <w:rPr>
+                <w:sz w:val="20"/>
+              </w:rPr>
+              <w:t>Markup</w:t>
+            </w:r>
+            <w:proofErr w:type="spellEnd"/>
+            <w:r>
+              <w:rPr>
+                <w:sz w:val="20"/>
+              </w:rPr>
+              <w:t xml:space="preserve"> </w:t>
+            </w:r>
+            <w:proofErr w:type="spellStart"/>
+            <w:r>
+              <w:rPr>
+                <w:sz w:val="20"/>
+              </w:rPr>
+              <w:t>Language</w:t>
+            </w:r>
+            <w:proofErr w:type="spellEnd"/>
             <w:r>
               <w:rPr>
                 <w:i/>
@@ -4823,18 +5220,48 @@
               </w:rPr>
               <w:t xml:space="preserve">HTML5), </w:t>
             </w:r>
-            <w:r>
-              <w:rPr>
-                <w:sz w:val="20"/>
-              </w:rPr>
-              <w:t>Cascading Style Sheet</w:t>
-            </w:r>
+            <w:proofErr w:type="spellStart"/>
+            <w:r>
+              <w:rPr>
+                <w:sz w:val="20"/>
+              </w:rPr>
+              <w:t>Cascading</w:t>
+            </w:r>
+            <w:proofErr w:type="spellEnd"/>
             <w:r>
               <w:rPr>
                 <w:sz w:val="20"/>
               </w:rPr>
               <w:t xml:space="preserve"> </w:t>
             </w:r>
+            <w:proofErr w:type="spellStart"/>
+            <w:r>
+              <w:rPr>
+                <w:sz w:val="20"/>
+              </w:rPr>
+              <w:t>Style</w:t>
+            </w:r>
+            <w:proofErr w:type="spellEnd"/>
+            <w:r>
+              <w:rPr>
+                <w:sz w:val="20"/>
+              </w:rPr>
+              <w:t xml:space="preserve"> </w:t>
+            </w:r>
+            <w:proofErr w:type="spellStart"/>
+            <w:r>
+              <w:rPr>
+                <w:sz w:val="20"/>
+              </w:rPr>
+              <w:t>Sheet</w:t>
+            </w:r>
+            <w:proofErr w:type="spellEnd"/>
+            <w:r>
+              <w:rPr>
+                <w:sz w:val="20"/>
+              </w:rPr>
+              <w:t xml:space="preserve"> </w:t>
+            </w:r>
             <w:r>
               <w:rPr>
                 <w:sz w:val="20"/>
@@ -4857,8 +5284,16 @@
               <w:rPr>
                 <w:sz w:val="20"/>
               </w:rPr>
-              <w:t xml:space="preserve"> JavaScript</w:t>
-            </w:r>
+              <w:t xml:space="preserve"> </w:t>
+            </w:r>
+            <w:proofErr w:type="spellStart"/>
+            <w:r>
+              <w:rPr>
+                <w:sz w:val="20"/>
+              </w:rPr>
+              <w:t>JavaScript</w:t>
+            </w:r>
+            <w:proofErr w:type="spellEnd"/>
           </w:p>
         </w:tc>
         <w:tc>
@@ -4977,7 +5412,21 @@
               <w:rPr>
                 <w:sz w:val="20"/>
               </w:rPr>
-              <w:t>utilizar o Método RURUCAg para avaliar a usabilidade e a experiência de uso</w:t>
+              <w:t xml:space="preserve">utilizar o Método </w:t>
+            </w:r>
+            <w:proofErr w:type="spellStart"/>
+            <w:r>
+              <w:rPr>
+                <w:sz w:val="20"/>
+              </w:rPr>
+              <w:t>RURUCAg</w:t>
+            </w:r>
+            <w:proofErr w:type="spellEnd"/>
+            <w:r>
+              <w:rPr>
+                <w:sz w:val="20"/>
+              </w:rPr>
+              <w:t xml:space="preserve"> para avaliar a usabilidade e a experiência de uso</w:t>
             </w:r>
             <w:r>
               <w:rPr>
@@ -5043,7 +5492,21 @@
               <w:rPr>
                 <w:sz w:val="20"/>
               </w:rPr>
-              <w:t xml:space="preserve">utilizar o Método RURUCAg para modelar a relação entre </w:t>
+              <w:t xml:space="preserve">utilizar o Método </w:t>
+            </w:r>
+            <w:proofErr w:type="spellStart"/>
+            <w:r>
+              <w:rPr>
+                <w:sz w:val="20"/>
+              </w:rPr>
+              <w:t>RURUCAg</w:t>
+            </w:r>
+            <w:proofErr w:type="spellEnd"/>
+            <w:r>
+              <w:rPr>
+                <w:sz w:val="20"/>
+              </w:rPr>
+              <w:t xml:space="preserve"> para modelar a relação entre </w:t>
             </w:r>
             <w:r>
               <w:rPr>
@@ -5145,12 +5608,14 @@
       <w:r>
         <w:t xml:space="preserve"> levantamento bibliográfico sobre </w:t>
       </w:r>
+      <w:proofErr w:type="spellStart"/>
       <w:r>
         <w:t>PCS</w:t>
       </w:r>
       <w:r>
         <w:t>s</w:t>
       </w:r>
+      <w:proofErr w:type="spellEnd"/>
       <w:r>
         <w:t xml:space="preserve">, </w:t>
       </w:r>
@@ -5222,13 +5687,31 @@
         <w:t>, de componentes, de implantação</w:t>
       </w:r>
       <w:r>
-        <w:t xml:space="preserve"> no padrão Unified</w:t>
-      </w:r>
+        <w:t xml:space="preserve"> no padrão </w:t>
+      </w:r>
+      <w:proofErr w:type="spellStart"/>
+      <w:r>
+        <w:t>Unified</w:t>
+      </w:r>
+      <w:proofErr w:type="spellEnd"/>
       <w:r>
         <w:t xml:space="preserve"> </w:t>
       </w:r>
-      <w:r>
-        <w:t>Modeling Language (UML) utilizando a ferramenta Enterprise Architect</w:t>
+      <w:proofErr w:type="spellStart"/>
+      <w:r>
+        <w:t>Modeling</w:t>
+      </w:r>
+      <w:proofErr w:type="spellEnd"/>
+      <w:r>
+        <w:t xml:space="preserve"> </w:t>
+      </w:r>
+      <w:proofErr w:type="spellStart"/>
+      <w:r>
+        <w:t>Language</w:t>
+      </w:r>
+      <w:proofErr w:type="spellEnd"/>
+      <w:r>
+        <w:t xml:space="preserve"> (UML) utilizando a ferramenta Enterprise Architect</w:t>
       </w:r>
       <w:r>
         <w:t xml:space="preserve"> e </w:t>
@@ -5258,7 +5741,15 @@
       </w:r>
       <w:r>
         <w:lastRenderedPageBreak/>
-        <w:t xml:space="preserve">ferramenta de desenvolvimento Sublime Text;  </w:t>
+        <w:t xml:space="preserve">ferramenta de desenvolvimento Sublime </w:t>
+      </w:r>
+      <w:proofErr w:type="spellStart"/>
+      <w:r>
+        <w:t>Text</w:t>
+      </w:r>
+      <w:proofErr w:type="spellEnd"/>
+      <w:r>
+        <w:t xml:space="preserve">;  </w:t>
       </w:r>
     </w:p>
     <w:p>
@@ -5283,8 +5774,13 @@
         <w:t xml:space="preserve">das interfaces disponibilizadas </w:t>
       </w:r>
       <w:r>
-        <w:t>pelo Método RURUCAg</w:t>
-      </w:r>
+        <w:t xml:space="preserve">pelo Método </w:t>
+      </w:r>
+      <w:proofErr w:type="spellStart"/>
+      <w:r>
+        <w:t>RURUCAg</w:t>
+      </w:r>
+      <w:proofErr w:type="spellEnd"/>
       <w:r>
         <w:t>, bem como verificar se as funcionalidades do sistema atendem aos objetivos propostos neste trabalho</w:t>
       </w:r>
@@ -5339,14 +5835,27 @@
       <w:r>
         <w:t xml:space="preserve">Quadro </w:t>
       </w:r>
-      <w:fldSimple w:instr=" SEQ Quadro \* ARABIC ">
-        <w:r>
-          <w:rPr>
-            <w:noProof/>
-          </w:rPr>
-          <w:t>3</w:t>
-        </w:r>
-      </w:fldSimple>
+      <w:r>
+        <w:fldChar w:fldCharType="begin"/>
+      </w:r>
+      <w:r>
+        <w:instrText xml:space="preserve"> SEQ Quadro \* ARABIC </w:instrText>
+      </w:r>
+      <w:r>
+        <w:fldChar w:fldCharType="separate"/>
+      </w:r>
+      <w:r>
+        <w:rPr>
+          <w:noProof/>
+        </w:rPr>
+        <w:t>3</w:t>
+      </w:r>
+      <w:r>
+        <w:rPr>
+          <w:noProof/>
+        </w:rPr>
+        <w:fldChar w:fldCharType="end"/>
+      </w:r>
       <w:bookmarkEnd w:id="54"/>
       <w:r>
         <w:t xml:space="preserve"> - Cronograma</w:t>
@@ -5534,6 +6043,7 @@
                 <w:sz w:val="20"/>
               </w:rPr>
             </w:pPr>
+            <w:proofErr w:type="spellStart"/>
             <w:r>
               <w:rPr>
                 <w:b/>
@@ -5542,6 +6052,7 @@
               </w:rPr>
               <w:t>fev</w:t>
             </w:r>
+            <w:proofErr w:type="spellEnd"/>
           </w:p>
         </w:tc>
         <w:tc>
@@ -7312,7 +7823,15 @@
       <w:bookmarkEnd w:id="38"/>
       <w:bookmarkEnd w:id="39"/>
       <w:r>
-        <w:t>Esta seção aborda assuntos relacionados ao trabalho como: PCSs, as suas etapas para a implantação, a importância e os seus impactos</w:t>
+        <w:t xml:space="preserve">Esta seção aborda assuntos relacionados ao trabalho como: </w:t>
+      </w:r>
+      <w:proofErr w:type="spellStart"/>
+      <w:r>
+        <w:t>PCSs</w:t>
+      </w:r>
+      <w:proofErr w:type="spellEnd"/>
+      <w:r>
+        <w:t>, as suas etapas para a implantação, a importância e os seus impactos</w:t>
       </w:r>
       <w:r>
         <w:t xml:space="preserve"> (subseção </w:t>
@@ -7408,13 +7927,37 @@
         <w:pStyle w:val="TF-TEXTO"/>
       </w:pPr>
       <w:r>
-        <w:t xml:space="preserve">Segundo Huczok e Leme (2012, p. 1), pode-se conceituar um PCS como um sistema que estabelece um conjunto de regras para administração dos salários pagos e a carreira dos colaboradores de uma empresa. Huczok e Leme (2012, p. 1) colocam que a análise da demanda ou a atribuição dos cargos versos habilitação individual </w:t>
+        <w:t xml:space="preserve">Segundo </w:t>
+      </w:r>
+      <w:proofErr w:type="spellStart"/>
+      <w:r>
+        <w:t>Huczok</w:t>
+      </w:r>
+      <w:proofErr w:type="spellEnd"/>
+      <w:r>
+        <w:t xml:space="preserve"> e Leme (2012, p. 1), pode-se conceituar um PCS como um sistema que estabelece um conjunto de regras para administração dos salários pagos e a carreira dos colaboradores de uma empresa. </w:t>
+      </w:r>
+      <w:proofErr w:type="spellStart"/>
+      <w:r>
+        <w:t>Huczok</w:t>
+      </w:r>
+      <w:proofErr w:type="spellEnd"/>
+      <w:r>
+        <w:t xml:space="preserve"> e Leme (2012, p. 1) colocam que a análise da demanda ou a atribuição dos cargos versos habilitação individual </w:t>
       </w:r>
       <w:r>
         <w:t xml:space="preserve">é </w:t>
       </w:r>
       <w:r>
-        <w:t xml:space="preserve">necessária para obter a justiça interna (avaliação dos cargos) e avaliação externa (pesquisa de mercado). Huczok e Leme (2012, p. 1) </w:t>
+        <w:t xml:space="preserve">necessária para obter a justiça interna (avaliação dos cargos) e avaliação externa (pesquisa de mercado). </w:t>
+      </w:r>
+      <w:proofErr w:type="spellStart"/>
+      <w:r>
+        <w:t>Huczok</w:t>
+      </w:r>
+      <w:proofErr w:type="spellEnd"/>
+      <w:r>
+        <w:t xml:space="preserve"> e Leme (2012, p. 1) </w:t>
       </w:r>
       <w:r>
         <w:t xml:space="preserve">observam que é necessário </w:t>
@@ -7434,7 +7977,15 @@
         <w:pStyle w:val="TF-TEXTO"/>
       </w:pPr>
       <w:r>
-        <w:t>Seguindo uma visão mais técnica sobre o assunto é possível mencionar alguns objetivos quanto aos critérios da elaboração do PCS. Segundo Huczok e Leme (2012, p. 2), “PCS é o equilíbrio dos componentes Demanda do Cargo (DC), sendo as atribuições ou responsabilidades as quais se equivalem à Habilitação Individual (HI) necessária, e as duas equilibradas com a Remuneração (R$), o valor a ser pago ao cargo.”.</w:t>
+        <w:t xml:space="preserve">Seguindo uma visão mais técnica sobre o assunto é possível mencionar alguns objetivos quanto aos critérios da elaboração do PCS. Segundo </w:t>
+      </w:r>
+      <w:proofErr w:type="spellStart"/>
+      <w:r>
+        <w:t>Huczok</w:t>
+      </w:r>
+      <w:proofErr w:type="spellEnd"/>
+      <w:r>
+        <w:t xml:space="preserve"> e Leme (2012, p. 2), “PCS é o equilíbrio dos componentes Demanda do Cargo (DC), sendo as atribuições ou responsabilidades as quais se equivalem à Habilitação Individual (HI) necessária, e as duas equilibradas com a Remuneração (R$), o valor a ser pago ao cargo.”.</w:t>
       </w:r>
       <w:r>
         <w:t xml:space="preserve"> </w:t>
@@ -7474,7 +8025,15 @@
         <w:t xml:space="preserve"> </w:t>
       </w:r>
       <w:r>
-        <w:t>segundo Huczok e Leme (2012, p. 2)</w:t>
+        <w:t xml:space="preserve">segundo </w:t>
+      </w:r>
+      <w:proofErr w:type="spellStart"/>
+      <w:r>
+        <w:t>Huczok</w:t>
+      </w:r>
+      <w:proofErr w:type="spellEnd"/>
+      <w:r>
+        <w:t xml:space="preserve"> e Leme (2012, p. 2)</w:t>
       </w:r>
       <w:r>
         <w:t>,</w:t>
@@ -7488,9 +8047,11 @@
       <w:r>
         <w:t xml:space="preserve"> para </w:t>
       </w:r>
+      <w:proofErr w:type="spellStart"/>
       <w:r>
         <w:t>Fioravanzo</w:t>
       </w:r>
+      <w:proofErr w:type="spellEnd"/>
       <w:r>
         <w:t xml:space="preserve"> </w:t>
       </w:r>
@@ -7560,7 +8121,23 @@
         <w:pStyle w:val="TF-TEXTO"/>
       </w:pPr>
       <w:r>
-        <w:t>Neste sentido estão as etapas para a implantação do plano que deve ser implantado com a colaboração das gerências da organização já que estas lidam diretamente com os colaboradores</w:t>
+        <w:t xml:space="preserve">Neste sentido estão as etapas para a implantação do plano que deve ser </w:t>
+      </w:r>
+      <w:del w:id="57" w:author="Dalton Solano dos Reis" w:date="2021-12-18T18:04:00Z">
+        <w:r>
+          <w:delText xml:space="preserve">implantado </w:delText>
+        </w:r>
+      </w:del>
+      <w:ins w:id="58" w:author="Dalton Solano dos Reis" w:date="2021-12-18T18:04:00Z">
+        <w:r>
+          <w:t>feito</w:t>
+        </w:r>
+        <w:r>
+          <w:t xml:space="preserve"> </w:t>
+        </w:r>
+      </w:ins>
+      <w:r>
+        <w:t>com a colaboração das gerências da organização já que estas lidam diretamente com os colaboradores</w:t>
       </w:r>
       <w:r>
         <w:t xml:space="preserve"> e são </w:t>
@@ -7598,9 +8175,11 @@
       <w:r>
         <w:t xml:space="preserve">de um PCS, proporcionando maior entendimento a respeito do que será realizado nas etapas e estabelece uma ordem na execução do trabalho. As etapas colocadas por Pontes (2007) são: planejamento de divulgação do plano, análise dos cargos, avaliação dos cargos, pesquisa salarial, estrutura salarial, política salarial, política de remuneração, carreiras profissionais e participação nos lucros ou resultados. </w:t>
       </w:r>
+      <w:proofErr w:type="spellStart"/>
       <w:r>
         <w:t>Fioravanzo</w:t>
       </w:r>
+      <w:proofErr w:type="spellEnd"/>
       <w:r>
         <w:t xml:space="preserve"> </w:t>
       </w:r>
@@ -7637,18 +8216,26 @@
       <w:pPr>
         <w:pStyle w:val="Ttulo2"/>
       </w:pPr>
-      <w:bookmarkStart w:id="57" w:name="_Ref88308354"/>
+      <w:bookmarkStart w:id="59" w:name="_Ref88308354"/>
       <w:r>
         <w:t>Sistemas de Apoio de Decisão (SAD)</w:t>
       </w:r>
-      <w:bookmarkEnd w:id="57"/>
+      <w:bookmarkEnd w:id="59"/>
     </w:p>
     <w:p>
       <w:pPr>
         <w:pStyle w:val="TF-TEXTO"/>
       </w:pPr>
       <w:r>
-        <w:t xml:space="preserve">SAD são voltados à gestão e análise, segundo Morin </w:t>
+        <w:t xml:space="preserve">SAD são voltados à gestão e análise, segundo </w:t>
+      </w:r>
+      <w:proofErr w:type="spellStart"/>
+      <w:r>
+        <w:t>Morin</w:t>
+      </w:r>
+      <w:proofErr w:type="spellEnd"/>
+      <w:r>
+        <w:t xml:space="preserve"> </w:t>
       </w:r>
       <w:r>
         <w:rPr>
@@ -7660,8 +8247,21 @@
       <w:r>
         <w:t xml:space="preserve"> (2016), boa parte das vezes os usuários são céticos em relação aos resultados apresentados, levando a uma desconfiança em relação a essas tecnologias. </w:t>
       </w:r>
-      <w:r>
-        <w:t xml:space="preserve">Heinzle, Gauthier e Pereira Fialho (2017) observam que tem se tornado cada vez mais desafiador o mercado de trabalho, sendo necessário sistemas com recursos que permitem comparar, analisar, simular e apoiar a seleção desejada, na geração de cenários que envolvem variáveis relacionadas ao processo decisório. </w:t>
+      <w:proofErr w:type="spellStart"/>
+      <w:r>
+        <w:t>Heinzle</w:t>
+      </w:r>
+      <w:proofErr w:type="spellEnd"/>
+      <w:r>
+        <w:t xml:space="preserve">, </w:t>
+      </w:r>
+      <w:proofErr w:type="spellStart"/>
+      <w:r>
+        <w:t>Gauthier</w:t>
+      </w:r>
+      <w:proofErr w:type="spellEnd"/>
+      <w:r>
+        <w:t xml:space="preserve"> e Pereira Fialho (2017) observam que tem se tornado cada vez mais desafiador o mercado de trabalho, sendo necessário sistemas com recursos que permitem comparar, analisar, simular e apoiar a seleção desejada, na geração de cenários que envolvem variáveis relacionadas ao processo decisório. </w:t>
       </w:r>
       <w:r>
         <w:t xml:space="preserve">Desta forma, se gera um cenário amplo de decisões a serem tomadas e que o sistema de apoio a decisão auxiliará no processo decisório (DWEIRI </w:t>
@@ -7674,7 +8274,15 @@
         <w:t>et al</w:t>
       </w:r>
       <w:r>
-        <w:t xml:space="preserve">., 2016). Segundo Morin </w:t>
+        <w:t xml:space="preserve">., 2016). Segundo </w:t>
+      </w:r>
+      <w:proofErr w:type="spellStart"/>
+      <w:r>
+        <w:t>Morin</w:t>
+      </w:r>
+      <w:proofErr w:type="spellEnd"/>
+      <w:r>
+        <w:t xml:space="preserve"> </w:t>
       </w:r>
       <w:r>
         <w:rPr>
@@ -7695,11 +8303,16 @@
         <w:lastRenderedPageBreak/>
         <w:t xml:space="preserve">Conforme </w:t>
       </w:r>
+      <w:proofErr w:type="spellStart"/>
       <w:r>
         <w:t>M</w:t>
       </w:r>
       <w:r>
-        <w:t xml:space="preserve">orin </w:t>
+        <w:t>orin</w:t>
+      </w:r>
+      <w:proofErr w:type="spellEnd"/>
+      <w:r>
+        <w:t xml:space="preserve"> </w:t>
       </w:r>
       <w:r>
         <w:rPr>
@@ -7785,12 +8398,14 @@
       <w:pPr>
         <w:pStyle w:val="TF-TEXTO"/>
       </w:pPr>
+      <w:proofErr w:type="spellStart"/>
       <w:r>
         <w:t>M</w:t>
       </w:r>
       <w:r>
         <w:t>orin</w:t>
       </w:r>
+      <w:proofErr w:type="spellEnd"/>
       <w:r>
         <w:t xml:space="preserve"> </w:t>
       </w:r>
@@ -7864,13 +8479,34 @@
         <w:t xml:space="preserve">Em outra vertente está </w:t>
       </w:r>
       <w:r>
-        <w:t>Internet of Things</w:t>
-      </w:r>
+        <w:t xml:space="preserve">Internet </w:t>
+      </w:r>
+      <w:proofErr w:type="spellStart"/>
+      <w:r>
+        <w:t>of</w:t>
+      </w:r>
+      <w:proofErr w:type="spellEnd"/>
       <w:r>
         <w:t xml:space="preserve"> </w:t>
       </w:r>
-      <w:r>
-        <w:t>(IoT)</w:t>
+      <w:proofErr w:type="spellStart"/>
+      <w:r>
+        <w:t>Things</w:t>
+      </w:r>
+      <w:proofErr w:type="spellEnd"/>
+      <w:r>
+        <w:t xml:space="preserve"> </w:t>
+      </w:r>
+      <w:r>
+        <w:t>(</w:t>
+      </w:r>
+      <w:proofErr w:type="spellStart"/>
+      <w:r>
+        <w:t>IoT</w:t>
+      </w:r>
+      <w:proofErr w:type="spellEnd"/>
+      <w:r>
+        <w:t>)</w:t>
       </w:r>
       <w:r>
         <w:t xml:space="preserve"> e o SAD</w:t>
@@ -7881,9 +8517,11 @@
       <w:r>
         <w:t xml:space="preserve">ara </w:t>
       </w:r>
+      <w:proofErr w:type="spellStart"/>
       <w:r>
         <w:t>Lakshmanaprabu</w:t>
       </w:r>
+      <w:proofErr w:type="spellEnd"/>
       <w:r>
         <w:t xml:space="preserve"> </w:t>
       </w:r>
@@ -7913,19 +8551,40 @@
         <w:t xml:space="preserve">om o aumento do uso da </w:t>
       </w:r>
       <w:r>
-        <w:t>Internet of Things</w:t>
-      </w:r>
+        <w:t xml:space="preserve">Internet </w:t>
+      </w:r>
+      <w:proofErr w:type="spellStart"/>
+      <w:r>
+        <w:t>of</w:t>
+      </w:r>
+      <w:proofErr w:type="spellEnd"/>
       <w:r>
         <w:t xml:space="preserve"> </w:t>
       </w:r>
-      <w:r>
-        <w:t>(I</w:t>
+      <w:proofErr w:type="spellStart"/>
+      <w:r>
+        <w:t>Things</w:t>
+      </w:r>
+      <w:proofErr w:type="spellEnd"/>
+      <w:r>
+        <w:t xml:space="preserve"> </w:t>
+      </w:r>
+      <w:r>
+        <w:t>(</w:t>
+      </w:r>
+      <w:proofErr w:type="spellStart"/>
+      <w:r>
+        <w:t>I</w:t>
       </w:r>
       <w:r>
         <w:t>o</w:t>
       </w:r>
       <w:r>
-        <w:t>T)</w:t>
+        <w:t>T</w:t>
+      </w:r>
+      <w:proofErr w:type="spellEnd"/>
+      <w:r>
+        <w:t>)</w:t>
       </w:r>
       <w:r>
         <w:t xml:space="preserve"> se </w:t>
@@ -7986,19 +8645,31 @@
         <w:t>or</w:t>
       </w:r>
       <w:r>
-        <w:t xml:space="preserve"> dispositivos I</w:t>
+        <w:t xml:space="preserve"> dispositivos </w:t>
+      </w:r>
+      <w:proofErr w:type="spellStart"/>
+      <w:r>
+        <w:t>I</w:t>
       </w:r>
       <w:r>
         <w:t>o</w:t>
       </w:r>
       <w:r>
-        <w:t xml:space="preserve">T, </w:t>
+        <w:t>T</w:t>
+      </w:r>
+      <w:proofErr w:type="spellEnd"/>
+      <w:r>
+        <w:t xml:space="preserve">, </w:t>
       </w:r>
       <w:r>
         <w:t>um SAD</w:t>
       </w:r>
       <w:r>
-        <w:t xml:space="preserve"> pode fornecer uma maneira significativa de tornar os aplicativos I</w:t>
+        <w:t xml:space="preserve"> pode fornecer uma maneira significativa de tornar os aplicativos </w:t>
+      </w:r>
+      <w:proofErr w:type="spellStart"/>
+      <w:r>
+        <w:t>I</w:t>
       </w:r>
       <w:r>
         <w:t>o</w:t>
@@ -8006,6 +8677,7 @@
       <w:r>
         <w:t>T</w:t>
       </w:r>
+      <w:proofErr w:type="spellEnd"/>
       <w:r>
         <w:t xml:space="preserve"> </w:t>
       </w:r>
@@ -8042,11 +8714,11 @@
       <w:pPr>
         <w:pStyle w:val="Ttulo2"/>
       </w:pPr>
-      <w:bookmarkStart w:id="58" w:name="_Ref88308377"/>
+      <w:bookmarkStart w:id="60" w:name="_Ref88308377"/>
       <w:r>
         <w:t>Raciocínio Baseado em Casos (RBC)</w:t>
       </w:r>
-      <w:bookmarkEnd w:id="58"/>
+      <w:bookmarkEnd w:id="60"/>
       <w:r>
         <w:t xml:space="preserve"> </w:t>
       </w:r>
@@ -8056,7 +8728,23 @@
         <w:pStyle w:val="TF-TEXTO"/>
       </w:pPr>
       <w:r>
-        <w:t>Os RBCs possuem inspiração na compreensão da inteligência (GOEL; DIAZ-AGUDO, 2017). Segundo Goel e Diaz-Agudo (2017), é uma teoria para formular como as pessoas utilizam a memória para resolver problemas, como também um processo de como se pode projetar máquinas que usam experiências passadas para gerar resultados com novas situações impostas ao sistema. Desta forma, se adquire habilidade e conhecimento para superar certas dificuldades tradicionais dos sistemas especialistas (GOEL; DIAZ-AGUDO, 2017).</w:t>
+        <w:t xml:space="preserve">Os </w:t>
+      </w:r>
+      <w:proofErr w:type="spellStart"/>
+      <w:r>
+        <w:t>RBCs</w:t>
+      </w:r>
+      <w:proofErr w:type="spellEnd"/>
+      <w:r>
+        <w:t xml:space="preserve"> possuem inspiração na compreensão da inteligência (GOEL; DIAZ-AGUDO, 2017). Segundo </w:t>
+      </w:r>
+      <w:proofErr w:type="spellStart"/>
+      <w:r>
+        <w:t>Goel</w:t>
+      </w:r>
+      <w:proofErr w:type="spellEnd"/>
+      <w:r>
+        <w:t xml:space="preserve"> e Diaz-Agudo (2017), é uma teoria para formular como as pessoas utilizam a memória para resolver problemas, como também um processo de como se pode projetar máquinas que usam experiências passadas para gerar resultados com novas situações impostas ao sistema. Desta forma, se adquire habilidade e conhecimento para superar certas dificuldades tradicionais dos sistemas especialistas (GOEL; DIAZ-AGUDO, 2017).</w:t>
       </w:r>
     </w:p>
     <w:p>
@@ -8082,7 +8770,23 @@
         <w:t xml:space="preserve">(IA) </w:t>
       </w:r>
       <w:r>
-        <w:t xml:space="preserve">para dar suporte a aplicativos. Cyras, Satoh e Toni (2016) observam que a argumentação formal ganhou importância dentro da IA, como uma estrutura apoiadora dos tipos de raciocínio, incluindo </w:t>
+        <w:t xml:space="preserve">para dar suporte a aplicativos. </w:t>
+      </w:r>
+      <w:proofErr w:type="spellStart"/>
+      <w:r>
+        <w:t>Cyras</w:t>
+      </w:r>
+      <w:proofErr w:type="spellEnd"/>
+      <w:r>
+        <w:t xml:space="preserve">, </w:t>
+      </w:r>
+      <w:proofErr w:type="spellStart"/>
+      <w:r>
+        <w:t>Satoh</w:t>
+      </w:r>
+      <w:proofErr w:type="spellEnd"/>
+      <w:r>
+        <w:t xml:space="preserve"> e Toni (2016) observam que a argumentação formal ganhou importância dentro da IA, como uma estrutura apoiadora dos tipos de raciocínio, incluindo </w:t>
       </w:r>
       <w:r>
         <w:lastRenderedPageBreak/>
@@ -8110,7 +8814,31 @@
         <w:t>da</w:t>
       </w:r>
       <w:r>
-        <w:t xml:space="preserve"> organização, que para Urnau, Kipper e Frozza (2014) é adquirido, organizado e disponibilizado por meio de uma base de conhecimento, fazendo desse processo de aquisição, organização e disponibilidade, a construção de um sistema baseado em conhecimento.</w:t>
+        <w:t xml:space="preserve"> organização, que para </w:t>
+      </w:r>
+      <w:proofErr w:type="spellStart"/>
+      <w:r>
+        <w:t>Urnau</w:t>
+      </w:r>
+      <w:proofErr w:type="spellEnd"/>
+      <w:r>
+        <w:t xml:space="preserve">, </w:t>
+      </w:r>
+      <w:proofErr w:type="spellStart"/>
+      <w:r>
+        <w:t>Kipper</w:t>
+      </w:r>
+      <w:proofErr w:type="spellEnd"/>
+      <w:r>
+        <w:t xml:space="preserve"> e </w:t>
+      </w:r>
+      <w:proofErr w:type="spellStart"/>
+      <w:r>
+        <w:t>Frozza</w:t>
+      </w:r>
+      <w:proofErr w:type="spellEnd"/>
+      <w:r>
+        <w:t xml:space="preserve"> (2014) é adquirido, organizado e disponibilizado por meio de uma base de conhecimento, fazendo desse processo de aquisição, organização e disponibilidade, a construção de um sistema baseado em conhecimento.</w:t>
       </w:r>
     </w:p>
     <w:p>
@@ -8118,7 +8846,15 @@
         <w:pStyle w:val="TF-TEXTO"/>
       </w:pPr>
       <w:r>
-        <w:t xml:space="preserve">Segundo Goel e Diaz-Agudo (2017), pesquisas mostram que </w:t>
+        <w:t xml:space="preserve">Segundo </w:t>
+      </w:r>
+      <w:proofErr w:type="spellStart"/>
+      <w:r>
+        <w:t>Goel</w:t>
+      </w:r>
+      <w:proofErr w:type="spellEnd"/>
+      <w:r>
+        <w:t xml:space="preserve"> e Diaz-Agudo (2017), pesquisas mostram que </w:t>
       </w:r>
       <w:r>
         <w:t xml:space="preserve">o </w:t>
@@ -8171,7 +8907,31 @@
         <w:pStyle w:val="TF-TEXTO"/>
       </w:pPr>
       <w:r>
-        <w:t xml:space="preserve">Para Urnau, Kipper e Frozza (2014), o RBC possui a representação do conhecimento, a medida de similaridade, adaptação e o aprendizado como elementos básicos. </w:t>
+        <w:t xml:space="preserve">Para </w:t>
+      </w:r>
+      <w:proofErr w:type="spellStart"/>
+      <w:r>
+        <w:t>Urnau</w:t>
+      </w:r>
+      <w:proofErr w:type="spellEnd"/>
+      <w:r>
+        <w:t xml:space="preserve">, </w:t>
+      </w:r>
+      <w:proofErr w:type="spellStart"/>
+      <w:r>
+        <w:t>Kipper</w:t>
+      </w:r>
+      <w:proofErr w:type="spellEnd"/>
+      <w:r>
+        <w:t xml:space="preserve"> e </w:t>
+      </w:r>
+      <w:proofErr w:type="spellStart"/>
+      <w:r>
+        <w:t>Frozza</w:t>
+      </w:r>
+      <w:proofErr w:type="spellEnd"/>
+      <w:r>
+        <w:t xml:space="preserve"> (2014), o RBC possui a representação do conhecimento, a medida de similaridade, adaptação e o aprendizado como elementos básicos. </w:t>
       </w:r>
       <w:r>
         <w:t>A partir desses elementos é desenvolvido o ciclo de RBC (</w:t>
@@ -8400,7 +9160,15 @@
         <w:t>Administração de recursos humanos</w:t>
       </w:r>
       <w:r>
-        <w:t>: e o novo papel dos recursos humanos nas organizações, 7. ed. , Rio de Janeiro, Elsevier, 2004.</w:t>
+        <w:t xml:space="preserve">: e o novo papel dos recursos humanos nas organizações, 7. ed. , Rio de Janeiro, </w:t>
+      </w:r>
+      <w:proofErr w:type="spellStart"/>
+      <w:r>
+        <w:t>Elsevier</w:t>
+      </w:r>
+      <w:proofErr w:type="spellEnd"/>
+      <w:r>
+        <w:t>, 2004.</w:t>
       </w:r>
     </w:p>
     <w:p>
@@ -8414,7 +9182,21 @@
         <w:rPr>
           <w:lang w:val="de-DE"/>
         </w:rPr>
-        <w:t xml:space="preserve">CYRAS, Kristijonas; SATOH, Ken; TONI, Francesca. </w:t>
+        <w:t xml:space="preserve">CYRAS, </w:t>
+      </w:r>
+      <w:proofErr w:type="spellStart"/>
+      <w:r>
+        <w:rPr>
+          <w:lang w:val="de-DE"/>
+        </w:rPr>
+        <w:t>Kristijonas</w:t>
+      </w:r>
+      <w:proofErr w:type="spellEnd"/>
+      <w:r>
+        <w:rPr>
+          <w:lang w:val="de-DE"/>
+        </w:rPr>
+        <w:t xml:space="preserve">; SATOH, Ken; TONI, Francesca. </w:t>
       </w:r>
       <w:r>
         <w:rPr>
@@ -8428,8 +9210,162 @@
           <w:bCs/>
           <w:lang w:val="de-DE"/>
         </w:rPr>
-        <w:t>In: Fifteenth international conference on the principles of knowledge representation and reasoning</w:t>
-      </w:r>
+        <w:t xml:space="preserve">In: </w:t>
+      </w:r>
+      <w:proofErr w:type="spellStart"/>
+      <w:r>
+        <w:rPr>
+          <w:b/>
+          <w:bCs/>
+          <w:lang w:val="de-DE"/>
+        </w:rPr>
+        <w:t>Fifteenth</w:t>
+      </w:r>
+      <w:proofErr w:type="spellEnd"/>
+      <w:r>
+        <w:rPr>
+          <w:b/>
+          <w:bCs/>
+          <w:lang w:val="de-DE"/>
+        </w:rPr>
+        <w:t xml:space="preserve"> international </w:t>
+      </w:r>
+      <w:proofErr w:type="spellStart"/>
+      <w:r>
+        <w:rPr>
+          <w:b/>
+          <w:bCs/>
+          <w:lang w:val="de-DE"/>
+        </w:rPr>
+        <w:t>conference</w:t>
+      </w:r>
+      <w:proofErr w:type="spellEnd"/>
+      <w:r>
+        <w:rPr>
+          <w:b/>
+          <w:bCs/>
+          <w:lang w:val="de-DE"/>
+        </w:rPr>
+        <w:t xml:space="preserve"> on </w:t>
+      </w:r>
+      <w:proofErr w:type="spellStart"/>
+      <w:r>
+        <w:rPr>
+          <w:b/>
+          <w:bCs/>
+          <w:lang w:val="de-DE"/>
+        </w:rPr>
+        <w:t>the</w:t>
+      </w:r>
+      <w:proofErr w:type="spellEnd"/>
+      <w:r>
+        <w:rPr>
+          <w:b/>
+          <w:bCs/>
+          <w:lang w:val="de-DE"/>
+        </w:rPr>
+        <w:t xml:space="preserve"> </w:t>
+      </w:r>
+      <w:proofErr w:type="spellStart"/>
+      <w:r>
+        <w:rPr>
+          <w:b/>
+          <w:bCs/>
+          <w:lang w:val="de-DE"/>
+        </w:rPr>
+        <w:t>principles</w:t>
+      </w:r>
+      <w:proofErr w:type="spellEnd"/>
+      <w:r>
+        <w:rPr>
+          <w:b/>
+          <w:bCs/>
+          <w:lang w:val="de-DE"/>
+        </w:rPr>
+        <w:t xml:space="preserve"> </w:t>
+      </w:r>
+      <w:proofErr w:type="spellStart"/>
+      <w:r>
+        <w:rPr>
+          <w:b/>
+          <w:bCs/>
+          <w:lang w:val="de-DE"/>
+        </w:rPr>
+        <w:t>of</w:t>
+      </w:r>
+      <w:proofErr w:type="spellEnd"/>
+      <w:r>
+        <w:rPr>
+          <w:b/>
+          <w:bCs/>
+          <w:lang w:val="de-DE"/>
+        </w:rPr>
+        <w:t xml:space="preserve"> </w:t>
+      </w:r>
+      <w:proofErr w:type="spellStart"/>
+      <w:r>
+        <w:rPr>
+          <w:b/>
+          <w:bCs/>
+          <w:lang w:val="de-DE"/>
+        </w:rPr>
+        <w:t>knowledge</w:t>
+      </w:r>
+      <w:proofErr w:type="spellEnd"/>
+      <w:r>
+        <w:rPr>
+          <w:b/>
+          <w:bCs/>
+          <w:lang w:val="de-DE"/>
+        </w:rPr>
+        <w:t xml:space="preserve"> </w:t>
+      </w:r>
+      <w:proofErr w:type="spellStart"/>
+      <w:r>
+        <w:rPr>
+          <w:b/>
+          <w:bCs/>
+          <w:lang w:val="de-DE"/>
+        </w:rPr>
+        <w:t>representation</w:t>
+      </w:r>
+      <w:proofErr w:type="spellEnd"/>
+      <w:r>
+        <w:rPr>
+          <w:b/>
+          <w:bCs/>
+          <w:lang w:val="de-DE"/>
+        </w:rPr>
+        <w:t xml:space="preserve"> </w:t>
+      </w:r>
+      <w:proofErr w:type="spellStart"/>
+      <w:r>
+        <w:rPr>
+          <w:b/>
+          <w:bCs/>
+          <w:lang w:val="de-DE"/>
+        </w:rPr>
+        <w:t>and</w:t>
+      </w:r>
+      <w:proofErr w:type="spellEnd"/>
+      <w:r>
+        <w:rPr>
+          <w:b/>
+          <w:bCs/>
+          <w:lang w:val="de-DE"/>
+        </w:rPr>
+        <w:t xml:space="preserve"> </w:t>
+      </w:r>
+      <w:proofErr w:type="spellStart"/>
+      <w:r>
+        <w:rPr>
+          <w:b/>
+          <w:bCs/>
+          <w:lang w:val="de-DE"/>
+        </w:rPr>
+        <w:t>reasoning</w:t>
+      </w:r>
+      <w:proofErr w:type="spellEnd"/>
       <w:r>
         <w:rPr>
           <w:lang w:val="de-DE"/>
@@ -8482,12 +9418,154 @@
         </w:rPr>
         <w:t xml:space="preserve"> </w:t>
       </w:r>
+      <w:proofErr w:type="spellStart"/>
       <w:r>
         <w:rPr>
           <w:lang w:val="de-DE"/>
         </w:rPr>
-        <w:t>Designing an integrated AHP based decision support system for supplier selection in automotive industry</w:t>
-      </w:r>
+        <w:t>Designing</w:t>
+      </w:r>
+      <w:proofErr w:type="spellEnd"/>
+      <w:r>
+        <w:rPr>
+          <w:lang w:val="de-DE"/>
+        </w:rPr>
+        <w:t xml:space="preserve"> an </w:t>
+      </w:r>
+      <w:proofErr w:type="spellStart"/>
+      <w:r>
+        <w:rPr>
+          <w:lang w:val="de-DE"/>
+        </w:rPr>
+        <w:t>integrated</w:t>
+      </w:r>
+      <w:proofErr w:type="spellEnd"/>
+      <w:r>
+        <w:rPr>
+          <w:lang w:val="de-DE"/>
+        </w:rPr>
+        <w:t xml:space="preserve"> AHP </w:t>
+      </w:r>
+      <w:proofErr w:type="spellStart"/>
+      <w:r>
+        <w:rPr>
+          <w:lang w:val="de-DE"/>
+        </w:rPr>
+        <w:t>based</w:t>
+      </w:r>
+      <w:proofErr w:type="spellEnd"/>
+      <w:r>
+        <w:rPr>
+          <w:lang w:val="de-DE"/>
+        </w:rPr>
+        <w:t xml:space="preserve"> </w:t>
+      </w:r>
+      <w:proofErr w:type="spellStart"/>
+      <w:r>
+        <w:rPr>
+          <w:lang w:val="de-DE"/>
+        </w:rPr>
+        <w:t>decision</w:t>
+      </w:r>
+      <w:proofErr w:type="spellEnd"/>
+      <w:r>
+        <w:rPr>
+          <w:lang w:val="de-DE"/>
+        </w:rPr>
+        <w:t xml:space="preserve"> </w:t>
+      </w:r>
+      <w:proofErr w:type="spellStart"/>
+      <w:r>
+        <w:rPr>
+          <w:lang w:val="de-DE"/>
+        </w:rPr>
+        <w:t>support</w:t>
+      </w:r>
+      <w:proofErr w:type="spellEnd"/>
+      <w:r>
+        <w:rPr>
+          <w:lang w:val="de-DE"/>
+        </w:rPr>
+        <w:t xml:space="preserve"> </w:t>
+      </w:r>
+      <w:proofErr w:type="spellStart"/>
+      <w:r>
+        <w:rPr>
+          <w:lang w:val="de-DE"/>
+        </w:rPr>
+        <w:t>system</w:t>
+      </w:r>
+      <w:proofErr w:type="spellEnd"/>
+      <w:r>
+        <w:rPr>
+          <w:lang w:val="de-DE"/>
+        </w:rPr>
+        <w:t xml:space="preserve"> </w:t>
+      </w:r>
+      <w:proofErr w:type="spellStart"/>
+      <w:r>
+        <w:rPr>
+          <w:lang w:val="de-DE"/>
+        </w:rPr>
+        <w:t>for</w:t>
+      </w:r>
+      <w:proofErr w:type="spellEnd"/>
+      <w:r>
+        <w:rPr>
+          <w:lang w:val="de-DE"/>
+        </w:rPr>
+        <w:t xml:space="preserve"> </w:t>
+      </w:r>
+      <w:proofErr w:type="spellStart"/>
+      <w:r>
+        <w:rPr>
+          <w:lang w:val="de-DE"/>
+        </w:rPr>
+        <w:t>supplier</w:t>
+      </w:r>
+      <w:proofErr w:type="spellEnd"/>
+      <w:r>
+        <w:rPr>
+          <w:lang w:val="de-DE"/>
+        </w:rPr>
+        <w:t xml:space="preserve"> </w:t>
+      </w:r>
+      <w:proofErr w:type="spellStart"/>
+      <w:r>
+        <w:rPr>
+          <w:lang w:val="de-DE"/>
+        </w:rPr>
+        <w:t>selection</w:t>
+      </w:r>
+      <w:proofErr w:type="spellEnd"/>
+      <w:r>
+        <w:rPr>
+          <w:lang w:val="de-DE"/>
+        </w:rPr>
+        <w:t xml:space="preserve"> in </w:t>
+      </w:r>
+      <w:proofErr w:type="spellStart"/>
+      <w:r>
+        <w:rPr>
+          <w:lang w:val="de-DE"/>
+        </w:rPr>
+        <w:t>automotive</w:t>
+      </w:r>
+      <w:proofErr w:type="spellEnd"/>
+      <w:r>
+        <w:rPr>
+          <w:lang w:val="de-DE"/>
+        </w:rPr>
+        <w:t xml:space="preserve"> </w:t>
+      </w:r>
+      <w:proofErr w:type="spellStart"/>
+      <w:r>
+        <w:rPr>
+          <w:lang w:val="de-DE"/>
+        </w:rPr>
+        <w:t>industry</w:t>
+      </w:r>
+      <w:proofErr w:type="spellEnd"/>
       <w:r>
         <w:rPr>
           <w:lang w:val="de-DE"/>
@@ -8520,7 +9598,21 @@
         <w:rPr>
           <w:lang w:val="en-US"/>
         </w:rPr>
-        <w:t xml:space="preserve">FIORAVANZO, Eduarda </w:t>
+        <w:t xml:space="preserve">FIORAVANZO, </w:t>
+      </w:r>
+      <w:proofErr w:type="spellStart"/>
+      <w:r>
+        <w:rPr>
+          <w:lang w:val="en-US"/>
+        </w:rPr>
+        <w:t>Eduarda</w:t>
+      </w:r>
+      <w:proofErr w:type="spellEnd"/>
+      <w:r>
+        <w:rPr>
+          <w:lang w:val="en-US"/>
+        </w:rPr>
+        <w:t xml:space="preserve"> </w:t>
       </w:r>
       <w:r>
         <w:rPr>
@@ -8573,6 +9665,7 @@
         </w:rPr>
         <w:t xml:space="preserve">FLOOWMER. </w:t>
       </w:r>
+      <w:proofErr w:type="spellStart"/>
       <w:r>
         <w:rPr>
           <w:b/>
@@ -8581,22 +9674,85 @@
         </w:rPr>
         <w:t>Floower</w:t>
       </w:r>
+      <w:proofErr w:type="spellEnd"/>
       <w:r>
         <w:rPr>
           <w:b/>
           <w:bCs/>
           <w:lang w:val="en-US"/>
         </w:rPr>
-        <w:t xml:space="preserve"> Consultoria e Educação Executiva.</w:t>
-      </w:r>
-      <w:r>
-        <w:rPr>
+        <w:t xml:space="preserve"> </w:t>
+      </w:r>
+      <w:proofErr w:type="spellStart"/>
+      <w:r>
+        <w:rPr>
+          <w:b/>
+          <w:bCs/>
           <w:lang w:val="en-US"/>
         </w:rPr>
+        <w:t>Consultoria</w:t>
+      </w:r>
+      <w:proofErr w:type="spellEnd"/>
+      <w:r>
+        <w:rPr>
+          <w:b/>
+          <w:bCs/>
+          <w:lang w:val="en-US"/>
+        </w:rPr>
+        <w:t xml:space="preserve"> e </w:t>
+      </w:r>
+      <w:proofErr w:type="spellStart"/>
+      <w:r>
+        <w:rPr>
+          <w:b/>
+          <w:bCs/>
+          <w:lang w:val="en-US"/>
+        </w:rPr>
+        <w:t>Educação</w:t>
+      </w:r>
+      <w:proofErr w:type="spellEnd"/>
+      <w:r>
+        <w:rPr>
+          <w:b/>
+          <w:bCs/>
+          <w:lang w:val="en-US"/>
+        </w:rPr>
         <w:t xml:space="preserve"> </w:t>
       </w:r>
-      <w:r>
-        <w:t>[s.l], 2021</w:t>
+      <w:proofErr w:type="spellStart"/>
+      <w:r>
+        <w:rPr>
+          <w:b/>
+          <w:bCs/>
+          <w:lang w:val="en-US"/>
+        </w:rPr>
+        <w:t>Executiva</w:t>
+      </w:r>
+      <w:proofErr w:type="spellEnd"/>
+      <w:r>
+        <w:rPr>
+          <w:b/>
+          <w:bCs/>
+          <w:lang w:val="en-US"/>
+        </w:rPr>
+        <w:t>.</w:t>
+      </w:r>
+      <w:r>
+        <w:rPr>
+          <w:lang w:val="en-US"/>
+        </w:rPr>
+        <w:t xml:space="preserve"> </w:t>
+      </w:r>
+      <w:r>
+        <w:t>[</w:t>
+      </w:r>
+      <w:proofErr w:type="spellStart"/>
+      <w:r>
+        <w:t>s.l</w:t>
+      </w:r>
+      <w:proofErr w:type="spellEnd"/>
+      <w:r>
+        <w:t>], 2021</w:t>
       </w:r>
       <w:r>
         <w:t xml:space="preserve">. </w:t>
@@ -8610,11 +9766,33 @@
       <w:r>
         <w:t xml:space="preserve"> </w:t>
       </w:r>
+      <w:proofErr w:type="spellStart"/>
       <w:r>
         <w:rPr>
           <w:lang w:val="en-US"/>
         </w:rPr>
-        <w:t>Acesso em: 30 mar. 2021.</w:t>
+        <w:t>Acesso</w:t>
+      </w:r>
+      <w:proofErr w:type="spellEnd"/>
+      <w:r>
+        <w:rPr>
+          <w:lang w:val="en-US"/>
+        </w:rPr>
+        <w:t xml:space="preserve"> </w:t>
+      </w:r>
+      <w:proofErr w:type="spellStart"/>
+      <w:r>
+        <w:rPr>
+          <w:lang w:val="en-US"/>
+        </w:rPr>
+        <w:t>em</w:t>
+      </w:r>
+      <w:proofErr w:type="spellEnd"/>
+      <w:r>
+        <w:rPr>
+          <w:lang w:val="en-US"/>
+        </w:rPr>
+        <w:t>: 30 mar. 2021.</w:t>
       </w:r>
     </w:p>
     <w:p>
@@ -8633,8 +9811,97 @@
           <w:b/>
           <w:bCs/>
         </w:rPr>
-        <w:t>In: Proceedings of the AAAI Conference on Artificial Intelligence</w:t>
-      </w:r>
+        <w:t xml:space="preserve">In: </w:t>
+      </w:r>
+      <w:proofErr w:type="spellStart"/>
+      <w:r>
+        <w:rPr>
+          <w:b/>
+          <w:bCs/>
+        </w:rPr>
+        <w:t>Proceedings</w:t>
+      </w:r>
+      <w:proofErr w:type="spellEnd"/>
+      <w:r>
+        <w:rPr>
+          <w:b/>
+          <w:bCs/>
+        </w:rPr>
+        <w:t xml:space="preserve"> </w:t>
+      </w:r>
+      <w:proofErr w:type="spellStart"/>
+      <w:r>
+        <w:rPr>
+          <w:b/>
+          <w:bCs/>
+        </w:rPr>
+        <w:t>of</w:t>
+      </w:r>
+      <w:proofErr w:type="spellEnd"/>
+      <w:r>
+        <w:rPr>
+          <w:b/>
+          <w:bCs/>
+        </w:rPr>
+        <w:t xml:space="preserve"> </w:t>
+      </w:r>
+      <w:proofErr w:type="spellStart"/>
+      <w:r>
+        <w:rPr>
+          <w:b/>
+          <w:bCs/>
+        </w:rPr>
+        <w:t>the</w:t>
+      </w:r>
+      <w:proofErr w:type="spellEnd"/>
+      <w:r>
+        <w:rPr>
+          <w:b/>
+          <w:bCs/>
+        </w:rPr>
+        <w:t xml:space="preserve"> AAAI </w:t>
+      </w:r>
+      <w:proofErr w:type="spellStart"/>
+      <w:r>
+        <w:rPr>
+          <w:b/>
+          <w:bCs/>
+        </w:rPr>
+        <w:t>Conference</w:t>
+      </w:r>
+      <w:proofErr w:type="spellEnd"/>
+      <w:r>
+        <w:rPr>
+          <w:b/>
+          <w:bCs/>
+        </w:rPr>
+        <w:t xml:space="preserve"> </w:t>
+      </w:r>
+      <w:proofErr w:type="spellStart"/>
+      <w:r>
+        <w:rPr>
+          <w:b/>
+          <w:bCs/>
+        </w:rPr>
+        <w:t>on</w:t>
+      </w:r>
+      <w:proofErr w:type="spellEnd"/>
+      <w:r>
+        <w:rPr>
+          <w:b/>
+          <w:bCs/>
+        </w:rPr>
+        <w:t xml:space="preserve"> Artificial </w:t>
+      </w:r>
+      <w:proofErr w:type="spellStart"/>
+      <w:r>
+        <w:rPr>
+          <w:b/>
+          <w:bCs/>
+        </w:rPr>
+        <w:t>Intelligence</w:t>
+      </w:r>
+      <w:proofErr w:type="spellEnd"/>
       <w:r>
         <w:t>. 2017.</w:t>
       </w:r>
@@ -8644,7 +9911,23 @@
         <w:pStyle w:val="TF-refernciasITEM"/>
       </w:pPr>
       <w:r>
-        <w:t xml:space="preserve">HEINZLE, Roberto; GAUTHIER, Fernando Alvaro Ostuni; </w:t>
+        <w:t xml:space="preserve">HEINZLE, Roberto; GAUTHIER, Fernando </w:t>
+      </w:r>
+      <w:proofErr w:type="spellStart"/>
+      <w:r>
+        <w:t>Alvaro</w:t>
+      </w:r>
+      <w:proofErr w:type="spellEnd"/>
+      <w:r>
+        <w:t xml:space="preserve"> </w:t>
+      </w:r>
+      <w:proofErr w:type="spellStart"/>
+      <w:r>
+        <w:t>Ostuni</w:t>
+      </w:r>
+      <w:proofErr w:type="spellEnd"/>
+      <w:r>
+        <w:t xml:space="preserve">; </w:t>
       </w:r>
       <w:r>
         <w:t xml:space="preserve">PEREIRA </w:t>
@@ -8701,17 +9984,33 @@
       <w:r>
         <w:t xml:space="preserve">. </w:t>
       </w:r>
+      <w:proofErr w:type="spellStart"/>
       <w:r>
         <w:rPr>
           <w:b/>
         </w:rPr>
-        <w:t>Hewysa Consultoria &amp; Treinamento</w:t>
+        <w:t>Hewysa</w:t>
+      </w:r>
+      <w:proofErr w:type="spellEnd"/>
+      <w:r>
+        <w:rPr>
+          <w:b/>
+        </w:rPr>
+        <w:t xml:space="preserve"> Consultoria &amp; Treinamento</w:t>
       </w:r>
       <w:r>
         <w:t xml:space="preserve">. </w:t>
       </w:r>
       <w:r>
-        <w:t>[s.l], 20</w:t>
+        <w:t>[</w:t>
+      </w:r>
+      <w:proofErr w:type="spellStart"/>
+      <w:r>
+        <w:t>s.l</w:t>
+      </w:r>
+      <w:proofErr w:type="spellEnd"/>
+      <w:r>
+        <w:t>], 20</w:t>
       </w:r>
       <w:r>
         <w:t>16</w:t>
@@ -8758,7 +10057,15 @@
         <w:t xml:space="preserve">Remuneração: </w:t>
       </w:r>
       <w:r>
-        <w:t>cargos e salários ou competências? – Rio de Janeiro: Qualitymark Editora, 2012.</w:t>
+        <w:t xml:space="preserve">cargos e salários ou competências? – Rio de Janeiro: </w:t>
+      </w:r>
+      <w:proofErr w:type="spellStart"/>
+      <w:r>
+        <w:t>Qualitymark</w:t>
+      </w:r>
+      <w:proofErr w:type="spellEnd"/>
+      <w:r>
+        <w:t xml:space="preserve"> Editora, 2012.</w:t>
       </w:r>
     </w:p>
     <w:p>
@@ -8806,7 +10113,15 @@
         <w:t xml:space="preserve"> </w:t>
       </w:r>
       <w:r>
-        <w:t>[s.l], 2021</w:t>
+        <w:t>[</w:t>
+      </w:r>
+      <w:proofErr w:type="spellStart"/>
+      <w:r>
+        <w:t>s.l</w:t>
+      </w:r>
+      <w:proofErr w:type="spellEnd"/>
+      <w:r>
+        <w:t>], 2021</w:t>
       </w:r>
       <w:r>
         <w:t xml:space="preserve">. </w:t>
@@ -8820,11 +10135,33 @@
       <w:r>
         <w:t xml:space="preserve">. </w:t>
       </w:r>
+      <w:proofErr w:type="spellStart"/>
       <w:r>
         <w:rPr>
           <w:lang w:val="en-US"/>
         </w:rPr>
-        <w:t>Acesso em: 30 mar. 2021.</w:t>
+        <w:t>Acesso</w:t>
+      </w:r>
+      <w:proofErr w:type="spellEnd"/>
+      <w:r>
+        <w:rPr>
+          <w:lang w:val="en-US"/>
+        </w:rPr>
+        <w:t xml:space="preserve"> </w:t>
+      </w:r>
+      <w:proofErr w:type="spellStart"/>
+      <w:r>
+        <w:rPr>
+          <w:lang w:val="en-US"/>
+        </w:rPr>
+        <w:t>em</w:t>
+      </w:r>
+      <w:proofErr w:type="spellEnd"/>
+      <w:r>
+        <w:rPr>
+          <w:lang w:val="en-US"/>
+        </w:rPr>
+        <w:t>: 30 mar. 2021.</w:t>
       </w:r>
     </w:p>
     <w:p>
@@ -8851,13 +10188,31 @@
         </w:rPr>
         <w:t xml:space="preserve">. Online Clinical Decision Support System Using Optimal Deep Neural Networks. </w:t>
       </w:r>
+      <w:proofErr w:type="spellStart"/>
       <w:r>
         <w:rPr>
           <w:b/>
           <w:bCs/>
         </w:rPr>
-        <w:t>Applied Soft Computing</w:t>
-      </w:r>
+        <w:t>Applied</w:t>
+      </w:r>
+      <w:proofErr w:type="spellEnd"/>
+      <w:r>
+        <w:rPr>
+          <w:b/>
+          <w:bCs/>
+        </w:rPr>
+        <w:t xml:space="preserve"> Soft </w:t>
+      </w:r>
+      <w:proofErr w:type="spellStart"/>
+      <w:r>
+        <w:rPr>
+          <w:b/>
+          <w:bCs/>
+        </w:rPr>
+        <w:t>Computing</w:t>
+      </w:r>
+      <w:proofErr w:type="spellEnd"/>
       <w:r>
         <w:t>, v. 81, p. 105487, 2019.</w:t>
       </w:r>
@@ -8927,11 +10282,103 @@
         </w:rPr>
         <w:t xml:space="preserve">. </w:t>
       </w:r>
+      <w:proofErr w:type="spellStart"/>
       <w:r>
         <w:rPr>
           <w:lang w:val="de-DE"/>
         </w:rPr>
-        <w:t>Explaining the Results of an Optimization-Based Decision Support System–A Machine Learning Approach</w:t>
+        <w:t>Explaining</w:t>
+      </w:r>
+      <w:proofErr w:type="spellEnd"/>
+      <w:r>
+        <w:rPr>
+          <w:lang w:val="de-DE"/>
+        </w:rPr>
+        <w:t xml:space="preserve"> </w:t>
+      </w:r>
+      <w:proofErr w:type="spellStart"/>
+      <w:r>
+        <w:rPr>
+          <w:lang w:val="de-DE"/>
+        </w:rPr>
+        <w:t>the</w:t>
+      </w:r>
+      <w:proofErr w:type="spellEnd"/>
+      <w:r>
+        <w:rPr>
+          <w:lang w:val="de-DE"/>
+        </w:rPr>
+        <w:t xml:space="preserve"> </w:t>
+      </w:r>
+      <w:proofErr w:type="spellStart"/>
+      <w:r>
+        <w:rPr>
+          <w:lang w:val="de-DE"/>
+        </w:rPr>
+        <w:t>Results</w:t>
+      </w:r>
+      <w:proofErr w:type="spellEnd"/>
+      <w:r>
+        <w:rPr>
+          <w:lang w:val="de-DE"/>
+        </w:rPr>
+        <w:t xml:space="preserve"> </w:t>
+      </w:r>
+      <w:proofErr w:type="spellStart"/>
+      <w:r>
+        <w:rPr>
+          <w:lang w:val="de-DE"/>
+        </w:rPr>
+        <w:t>of</w:t>
+      </w:r>
+      <w:proofErr w:type="spellEnd"/>
+      <w:r>
+        <w:rPr>
+          <w:lang w:val="de-DE"/>
+        </w:rPr>
+        <w:t xml:space="preserve"> an </w:t>
+      </w:r>
+      <w:proofErr w:type="spellStart"/>
+      <w:r>
+        <w:rPr>
+          <w:lang w:val="de-DE"/>
+        </w:rPr>
+        <w:t>Optimization-Based</w:t>
+      </w:r>
+      <w:proofErr w:type="spellEnd"/>
+      <w:r>
+        <w:rPr>
+          <w:lang w:val="de-DE"/>
+        </w:rPr>
+        <w:t xml:space="preserve"> </w:t>
+      </w:r>
+      <w:proofErr w:type="spellStart"/>
+      <w:r>
+        <w:rPr>
+          <w:lang w:val="de-DE"/>
+        </w:rPr>
+        <w:t>Decision</w:t>
+      </w:r>
+      <w:proofErr w:type="spellEnd"/>
+      <w:r>
+        <w:rPr>
+          <w:lang w:val="de-DE"/>
+        </w:rPr>
+        <w:t xml:space="preserve"> Support System–A </w:t>
+      </w:r>
+      <w:proofErr w:type="spellStart"/>
+      <w:r>
+        <w:rPr>
+          <w:lang w:val="de-DE"/>
+        </w:rPr>
+        <w:t>Machine</w:t>
+      </w:r>
+      <w:proofErr w:type="spellEnd"/>
+      <w:r>
+        <w:rPr>
+          <w:lang w:val="de-DE"/>
+        </w:rPr>
+        <w:t xml:space="preserve"> Learning Approach</w:t>
       </w:r>
       <w:r>
         <w:rPr>
@@ -8959,7 +10406,43 @@
           <w:bCs/>
           <w:lang w:val="en-US"/>
         </w:rPr>
-        <w:t xml:space="preserve">APMOD: APplied mathematical programming and MODelling. </w:t>
+        <w:t xml:space="preserve">APMOD: </w:t>
+      </w:r>
+      <w:proofErr w:type="spellStart"/>
+      <w:r>
+        <w:rPr>
+          <w:b/>
+          <w:bCs/>
+          <w:lang w:val="en-US"/>
+        </w:rPr>
+        <w:t>APplied</w:t>
+      </w:r>
+      <w:proofErr w:type="spellEnd"/>
+      <w:r>
+        <w:rPr>
+          <w:b/>
+          <w:bCs/>
+          <w:lang w:val="en-US"/>
+        </w:rPr>
+        <w:t xml:space="preserve"> mathematical programming and </w:t>
+      </w:r>
+      <w:proofErr w:type="spellStart"/>
+      <w:r>
+        <w:rPr>
+          <w:b/>
+          <w:bCs/>
+          <w:lang w:val="en-US"/>
+        </w:rPr>
+        <w:t>MODelling</w:t>
+      </w:r>
+      <w:proofErr w:type="spellEnd"/>
+      <w:r>
+        <w:rPr>
+          <w:b/>
+          <w:bCs/>
+          <w:lang w:val="en-US"/>
+        </w:rPr>
+        <w:t xml:space="preserve">. </w:t>
       </w:r>
       <w:r>
         <w:rPr>
@@ -8982,7 +10465,21 @@
         <w:rPr>
           <w:lang w:val="en-US"/>
         </w:rPr>
-        <w:t xml:space="preserve">PONTES, Benedito Rodrigues. </w:t>
+        <w:t xml:space="preserve">PONTES, </w:t>
+      </w:r>
+      <w:proofErr w:type="spellStart"/>
+      <w:r>
+        <w:rPr>
+          <w:lang w:val="en-US"/>
+        </w:rPr>
+        <w:t>Benedito</w:t>
+      </w:r>
+      <w:proofErr w:type="spellEnd"/>
+      <w:r>
+        <w:rPr>
+          <w:lang w:val="en-US"/>
+        </w:rPr>
+        <w:t xml:space="preserve"> Rodrigues. </w:t>
       </w:r>
       <w:r>
         <w:rPr>
@@ -8991,7 +10488,15 @@
         <w:t>Administração de cargos e salários</w:t>
       </w:r>
       <w:r>
-        <w:t>. 11.ed. São Paulo: LTr , 2005.</w:t>
+        <w:t xml:space="preserve">. 11.ed. São Paulo: </w:t>
+      </w:r>
+      <w:proofErr w:type="spellStart"/>
+      <w:r>
+        <w:t>LTr</w:t>
+      </w:r>
+      <w:proofErr w:type="spellEnd"/>
+      <w:r>
+        <w:t xml:space="preserve"> , 2005.</w:t>
       </w:r>
     </w:p>
     <w:p>
@@ -9023,7 +10528,15 @@
         <w:t xml:space="preserve"> </w:t>
       </w:r>
       <w:r>
-        <w:t>ed. São Paulo: LTr, 2007</w:t>
+        <w:t xml:space="preserve">ed. São Paulo: </w:t>
+      </w:r>
+      <w:proofErr w:type="spellStart"/>
+      <w:r>
+        <w:t>LTr</w:t>
+      </w:r>
+      <w:proofErr w:type="spellEnd"/>
+      <w:r>
+        <w:t>, 2007</w:t>
       </w:r>
       <w:r>
         <w:t>.</w:t>
@@ -9034,7 +10547,15 @@
         <w:pStyle w:val="TF-refernciasITEM"/>
       </w:pPr>
       <w:r>
-        <w:t xml:space="preserve">RIBEIRO, Thiago Boddenberg; ESTENDER, Antônio Carlos. </w:t>
+        <w:t xml:space="preserve">RIBEIRO, Thiago </w:t>
+      </w:r>
+      <w:proofErr w:type="spellStart"/>
+      <w:r>
+        <w:t>Boddenberg</w:t>
+      </w:r>
+      <w:proofErr w:type="spellEnd"/>
+      <w:r>
+        <w:t xml:space="preserve">; ESTENDER, Antônio Carlos. </w:t>
       </w:r>
       <w:r>
         <w:t>Gestão de Cargos e Salários e sua Influência na Motivação dos Colaboradores</w:t>
@@ -9087,7 +10608,15 @@
         <w:t xml:space="preserve"> </w:t>
       </w:r>
       <w:r>
-        <w:t xml:space="preserve">[s.l], 2021. </w:t>
+        <w:t>[</w:t>
+      </w:r>
+      <w:proofErr w:type="spellStart"/>
+      <w:r>
+        <w:t>s.l</w:t>
+      </w:r>
+      <w:proofErr w:type="spellEnd"/>
+      <w:r>
+        <w:t xml:space="preserve">], 2021. </w:t>
       </w:r>
       <w:r>
         <w:t>Disponível em</w:t>
@@ -9130,7 +10659,15 @@
         <w:t xml:space="preserve">SILVA, Rafaela Alexandre; SILVA, Fernando Cesar Almeida; GOMES, Carlos Francisco Simões. </w:t>
       </w:r>
       <w:r>
-        <w:t>O uso do Business Intelligence (BI) em sistema de apoio à tomada de decisão estratégica</w:t>
+        <w:t xml:space="preserve">O uso do Business </w:t>
+      </w:r>
+      <w:proofErr w:type="spellStart"/>
+      <w:r>
+        <w:t>Intelligence</w:t>
+      </w:r>
+      <w:proofErr w:type="spellEnd"/>
+      <w:r>
+        <w:t xml:space="preserve"> (BI) em sistema de apoio à tomada de decisão estratégica</w:t>
       </w:r>
       <w:r>
         <w:t xml:space="preserve">. </w:t>
@@ -9140,7 +10677,39 @@
           <w:b/>
           <w:bCs/>
         </w:rPr>
-        <w:t xml:space="preserve">Revista Geintec-Gestao Inovacao </w:t>
+        <w:t xml:space="preserve">Revista </w:t>
+      </w:r>
+      <w:proofErr w:type="spellStart"/>
+      <w:r>
+        <w:rPr>
+          <w:b/>
+          <w:bCs/>
+        </w:rPr>
+        <w:t>Geintec-Gestao</w:t>
+      </w:r>
+      <w:proofErr w:type="spellEnd"/>
+      <w:r>
+        <w:rPr>
+          <w:b/>
+          <w:bCs/>
+        </w:rPr>
+        <w:t xml:space="preserve"> </w:t>
+      </w:r>
+      <w:proofErr w:type="spellStart"/>
+      <w:r>
+        <w:rPr>
+          <w:b/>
+          <w:bCs/>
+        </w:rPr>
+        <w:t>Inovacao</w:t>
+      </w:r>
+      <w:proofErr w:type="spellEnd"/>
+      <w:r>
+        <w:rPr>
+          <w:b/>
+          <w:bCs/>
+        </w:rPr>
+        <w:t xml:space="preserve"> </w:t>
       </w:r>
       <w:r>
         <w:rPr>
@@ -9165,7 +10734,15 @@
         <w:pStyle w:val="TF-refernciasITEM"/>
       </w:pPr>
       <w:r>
-        <w:t xml:space="preserve">URNAU, Eduardo; KIPPER, Liane Mahlmannn; FROZZA, Rejane. </w:t>
+        <w:t xml:space="preserve">URNAU, Eduardo; KIPPER, Liane </w:t>
+      </w:r>
+      <w:proofErr w:type="spellStart"/>
+      <w:r>
+        <w:t>Mahlmannn</w:t>
+      </w:r>
+      <w:proofErr w:type="spellEnd"/>
+      <w:r>
+        <w:t xml:space="preserve">; FROZZA, Rejane. </w:t>
       </w:r>
       <w:r>
         <w:t>Desenvolvimento de um sistema de apoio à decisão com a técnica de raciocínio baseado em casos</w:t>
@@ -9219,7 +10796,21 @@
         <w:rPr>
           <w:lang w:val="de-DE"/>
         </w:rPr>
-        <w:t xml:space="preserve">WANG, Wenchao </w:t>
+        <w:t xml:space="preserve">WANG, </w:t>
+      </w:r>
+      <w:proofErr w:type="spellStart"/>
+      <w:r>
+        <w:rPr>
+          <w:lang w:val="de-DE"/>
+        </w:rPr>
+        <w:t>Wenchao</w:t>
+      </w:r>
+      <w:proofErr w:type="spellEnd"/>
+      <w:r>
+        <w:rPr>
+          <w:lang w:val="de-DE"/>
+        </w:rPr>
+        <w:t xml:space="preserve"> </w:t>
       </w:r>
       <w:r>
         <w:rPr>
@@ -9239,21 +10830,177 @@
         <w:rPr>
           <w:lang w:val="de-DE"/>
         </w:rPr>
-        <w:t>Web-based decision support system for canal irrigation management</w:t>
-      </w:r>
+        <w:t>Web-</w:t>
+      </w:r>
+      <w:proofErr w:type="spellStart"/>
       <w:r>
         <w:rPr>
           <w:lang w:val="de-DE"/>
         </w:rPr>
+        <w:t>based</w:t>
+      </w:r>
+      <w:proofErr w:type="spellEnd"/>
+      <w:r>
+        <w:rPr>
+          <w:lang w:val="de-DE"/>
+        </w:rPr>
+        <w:t xml:space="preserve"> </w:t>
+      </w:r>
+      <w:proofErr w:type="spellStart"/>
+      <w:r>
+        <w:rPr>
+          <w:lang w:val="de-DE"/>
+        </w:rPr>
+        <w:t>decision</w:t>
+      </w:r>
+      <w:proofErr w:type="spellEnd"/>
+      <w:r>
+        <w:rPr>
+          <w:lang w:val="de-DE"/>
+        </w:rPr>
+        <w:t xml:space="preserve"> </w:t>
+      </w:r>
+      <w:proofErr w:type="spellStart"/>
+      <w:r>
+        <w:rPr>
+          <w:lang w:val="de-DE"/>
+        </w:rPr>
+        <w:t>support</w:t>
+      </w:r>
+      <w:proofErr w:type="spellEnd"/>
+      <w:r>
+        <w:rPr>
+          <w:lang w:val="de-DE"/>
+        </w:rPr>
+        <w:t xml:space="preserve"> </w:t>
+      </w:r>
+      <w:proofErr w:type="spellStart"/>
+      <w:r>
+        <w:rPr>
+          <w:lang w:val="de-DE"/>
+        </w:rPr>
+        <w:t>system</w:t>
+      </w:r>
+      <w:proofErr w:type="spellEnd"/>
+      <w:r>
+        <w:rPr>
+          <w:lang w:val="de-DE"/>
+        </w:rPr>
+        <w:t xml:space="preserve"> </w:t>
+      </w:r>
+      <w:proofErr w:type="spellStart"/>
+      <w:r>
+        <w:rPr>
+          <w:lang w:val="de-DE"/>
+        </w:rPr>
+        <w:t>for</w:t>
+      </w:r>
+      <w:proofErr w:type="spellEnd"/>
+      <w:r>
+        <w:rPr>
+          <w:lang w:val="de-DE"/>
+        </w:rPr>
+        <w:t xml:space="preserve"> </w:t>
+      </w:r>
+      <w:proofErr w:type="spellStart"/>
+      <w:r>
+        <w:rPr>
+          <w:lang w:val="de-DE"/>
+        </w:rPr>
+        <w:t>canal</w:t>
+      </w:r>
+      <w:proofErr w:type="spellEnd"/>
+      <w:r>
+        <w:rPr>
+          <w:lang w:val="de-DE"/>
+        </w:rPr>
+        <w:t xml:space="preserve"> </w:t>
+      </w:r>
+      <w:proofErr w:type="spellStart"/>
+      <w:r>
+        <w:rPr>
+          <w:lang w:val="de-DE"/>
+        </w:rPr>
+        <w:t>irrigation</w:t>
+      </w:r>
+      <w:proofErr w:type="spellEnd"/>
+      <w:r>
+        <w:rPr>
+          <w:lang w:val="de-DE"/>
+        </w:rPr>
+        <w:t xml:space="preserve"> </w:t>
+      </w:r>
+      <w:proofErr w:type="spellStart"/>
+      <w:r>
+        <w:rPr>
+          <w:lang w:val="de-DE"/>
+        </w:rPr>
+        <w:t>management</w:t>
+      </w:r>
+      <w:proofErr w:type="spellEnd"/>
+      <w:r>
+        <w:rPr>
+          <w:lang w:val="de-DE"/>
+        </w:rPr>
         <w:t xml:space="preserve">. </w:t>
       </w:r>
+      <w:proofErr w:type="spellStart"/>
       <w:r>
         <w:rPr>
           <w:b/>
           <w:bCs/>
         </w:rPr>
-        <w:t>Computers and Electronics in Agriculture</w:t>
-      </w:r>
+        <w:t>Computers</w:t>
+      </w:r>
+      <w:proofErr w:type="spellEnd"/>
+      <w:r>
+        <w:rPr>
+          <w:b/>
+          <w:bCs/>
+        </w:rPr>
+        <w:t xml:space="preserve"> </w:t>
+      </w:r>
+      <w:proofErr w:type="spellStart"/>
+      <w:r>
+        <w:rPr>
+          <w:b/>
+          <w:bCs/>
+        </w:rPr>
+        <w:t>and</w:t>
+      </w:r>
+      <w:proofErr w:type="spellEnd"/>
+      <w:r>
+        <w:rPr>
+          <w:b/>
+          <w:bCs/>
+        </w:rPr>
+        <w:t xml:space="preserve"> </w:t>
+      </w:r>
+      <w:proofErr w:type="spellStart"/>
+      <w:r>
+        <w:rPr>
+          <w:b/>
+          <w:bCs/>
+        </w:rPr>
+        <w:t>Electronics</w:t>
+      </w:r>
+      <w:proofErr w:type="spellEnd"/>
+      <w:r>
+        <w:rPr>
+          <w:b/>
+          <w:bCs/>
+        </w:rPr>
+        <w:t xml:space="preserve"> in </w:t>
+      </w:r>
+      <w:proofErr w:type="spellStart"/>
+      <w:r>
+        <w:rPr>
+          <w:b/>
+          <w:bCs/>
+        </w:rPr>
+        <w:t>Agriculture</w:t>
+      </w:r>
+      <w:proofErr w:type="spellEnd"/>
       <w:r>
         <w:t>, v. 161, p. 312-321, 2019.</w:t>
       </w:r>
@@ -9279,13 +11026,21 @@
         <w:t>FORMULÁRIO  DE  avaliação</w:t>
       </w:r>
       <w:r>
-        <w:t xml:space="preserve"> SIS </w:t>
-      </w:r>
-      <w:r>
-        <w:t xml:space="preserve">– PROFESSOR </w:t>
-      </w:r>
-      <w:r>
-        <w:t>AVALIADOR</w:t>
+        <w:t xml:space="preserve"> SIS Acadêmico</w:t>
+      </w:r>
+    </w:p>
+    <w:p>
+      <w:pPr>
+        <w:pStyle w:val="TF-xAvalTTULO"/>
+      </w:pPr>
+      <w:r>
+        <w:t>P</w:t>
+      </w:r>
+      <w:r>
+        <w:t>ROFESSOR TCC I</w:t>
+      </w:r>
+      <w:r>
+        <w:t xml:space="preserve"> – projeto</w:t>
       </w:r>
     </w:p>
     <w:p>
@@ -9299,27 +11054,13 @@
         <w:tab/>
       </w:r>
       <w:r>
-        <w:t>Gilvan Justino</w:t>
+        <w:t>Dalton Solano dos Reis</w:t>
       </w:r>
     </w:p>
     <w:p>
       <w:pPr>
         <w:pStyle w:val="TF-xAvalLINHA"/>
-        <w:tabs>
-          <w:tab w:val="left" w:leader="underscore" w:pos="6237"/>
-        </w:tabs>
-        <w:rPr>
-          <w:sz w:val="16"/>
-          <w:szCs w:val="21"/>
-        </w:rPr>
       </w:pPr>
-      <w:r>
-        <w:rPr>
-          <w:sz w:val="16"/>
-          <w:szCs w:val="21"/>
-        </w:rPr>
-        <w:t>Atenção: quando o avaliador marcar algum item como atende parcialmente ou não atende, deve obrigatoriamente indicar os motivos no texto, para que o aluno saiba o porquê da avaliação.</w:t>
-      </w:r>
     </w:p>
     <w:tbl>
       <w:tblPr>
@@ -9331,7 +11072,6 @@
           <w:bottom w:val="single" w:sz="4" w:space="0" w:color="auto"/>
           <w:right w:val="single" w:sz="4" w:space="0" w:color="auto"/>
         </w:tblBorders>
-        <w:tblLayout w:type="fixed"/>
         <w:tblCellMar>
           <w:left w:w="70" w:type="dxa"/>
           <w:right w:w="70" w:type="dxa"/>
@@ -9339,11 +11079,11 @@
         <w:tblLook w:val="04A0" w:firstRow="1" w:lastRow="0" w:firstColumn="1" w:lastColumn="0" w:noHBand="0" w:noVBand="1"/>
       </w:tblPr>
       <w:tblGrid>
-        <w:gridCol w:w="651"/>
-        <w:gridCol w:w="7084"/>
-        <w:gridCol w:w="440"/>
-        <w:gridCol w:w="549"/>
-        <w:gridCol w:w="488"/>
+        <w:gridCol w:w="359"/>
+        <w:gridCol w:w="7369"/>
+        <w:gridCol w:w="495"/>
+        <w:gridCol w:w="498"/>
+        <w:gridCol w:w="491"/>
       </w:tblGrid>
       <w:tr>
         <w:trPr>
@@ -9353,7 +11093,7 @@
         </w:trPr>
         <w:tc>
           <w:tcPr>
-            <w:tcW w:w="4198" w:type="pct"/>
+            <w:tcW w:w="4193" w:type="pct"/>
             <w:gridSpan w:val="2"/>
             <w:tcBorders>
               <w:top w:val="single" w:sz="12" w:space="0" w:color="auto"/>
@@ -9375,7 +11115,7 @@
         </w:tc>
         <w:tc>
           <w:tcPr>
-            <w:tcW w:w="239" w:type="pct"/>
+            <w:tcW w:w="269" w:type="pct"/>
             <w:tcBorders>
               <w:top w:val="single" w:sz="12" w:space="0" w:color="auto"/>
               <w:left w:val="single" w:sz="4" w:space="0" w:color="auto"/>
@@ -9396,7 +11136,7 @@
         </w:tc>
         <w:tc>
           <w:tcPr>
-            <w:tcW w:w="298" w:type="pct"/>
+            <w:tcW w:w="271" w:type="pct"/>
             <w:tcBorders>
               <w:top w:val="single" w:sz="12" w:space="0" w:color="auto"/>
               <w:left w:val="single" w:sz="4" w:space="0" w:color="auto"/>
@@ -9417,7 +11157,7 @@
         </w:tc>
         <w:tc>
           <w:tcPr>
-            <w:tcW w:w="265" w:type="pct"/>
+            <w:tcW w:w="267" w:type="pct"/>
             <w:tcBorders>
               <w:top w:val="single" w:sz="12" w:space="0" w:color="auto"/>
               <w:left w:val="single" w:sz="4" w:space="0" w:color="auto"/>
@@ -9445,7 +11185,7 @@
         </w:trPr>
         <w:tc>
           <w:tcPr>
-            <w:tcW w:w="353" w:type="pct"/>
+            <w:tcW w:w="192" w:type="pct"/>
             <w:vMerge w:val="restart"/>
             <w:tcBorders>
               <w:top w:val="single" w:sz="12" w:space="0" w:color="auto"/>
@@ -9469,7 +11209,7 @@
         </w:tc>
         <w:tc>
           <w:tcPr>
-            <w:tcW w:w="3845" w:type="pct"/>
+            <w:tcW w:w="4001" w:type="pct"/>
             <w:tcBorders>
               <w:top w:val="single" w:sz="12" w:space="0" w:color="auto"/>
               <w:left w:val="single" w:sz="4" w:space="0" w:color="auto"/>
@@ -9483,7 +11223,7 @@
               <w:pStyle w:val="TF-xAvalITEM"/>
               <w:numPr>
                 <w:ilvl w:val="0"/>
-                <w:numId w:val="13"/>
+                <w:numId w:val="12"/>
               </w:numPr>
             </w:pPr>
             <w:r>
@@ -9501,7 +11241,7 @@
         </w:tc>
         <w:tc>
           <w:tcPr>
-            <w:tcW w:w="239" w:type="pct"/>
+            <w:tcW w:w="269" w:type="pct"/>
             <w:tcBorders>
               <w:top w:val="single" w:sz="12" w:space="0" w:color="auto"/>
               <w:left w:val="single" w:sz="4" w:space="0" w:color="auto"/>
@@ -9519,11 +11259,17 @@
                 <w:sz w:val="18"/>
               </w:rPr>
             </w:pPr>
-          </w:p>
-        </w:tc>
-        <w:tc>
-          <w:tcPr>
-            <w:tcW w:w="298" w:type="pct"/>
+            <w:r>
+              <w:rPr>
+                <w:sz w:val="18"/>
+              </w:rPr>
+              <w:t>X</w:t>
+            </w:r>
+          </w:p>
+        </w:tc>
+        <w:tc>
+          <w:tcPr>
+            <w:tcW w:w="271" w:type="pct"/>
             <w:tcBorders>
               <w:top w:val="single" w:sz="12" w:space="0" w:color="auto"/>
               <w:left w:val="single" w:sz="4" w:space="0" w:color="auto"/>
@@ -9545,7 +11291,7 @@
         </w:tc>
         <w:tc>
           <w:tcPr>
-            <w:tcW w:w="265" w:type="pct"/>
+            <w:tcW w:w="267" w:type="pct"/>
             <w:tcBorders>
               <w:top w:val="single" w:sz="12" w:space="0" w:color="auto"/>
               <w:left w:val="single" w:sz="4" w:space="0" w:color="auto"/>
@@ -9574,7 +11320,7 @@
         </w:trPr>
         <w:tc>
           <w:tcPr>
-            <w:tcW w:w="353" w:type="pct"/>
+            <w:tcW w:w="192" w:type="pct"/>
             <w:vMerge/>
             <w:tcBorders>
               <w:top w:val="single" w:sz="12" w:space="0" w:color="auto"/>
@@ -9597,7 +11343,7 @@
         </w:tc>
         <w:tc>
           <w:tcPr>
-            <w:tcW w:w="3845" w:type="pct"/>
+            <w:tcW w:w="4001" w:type="pct"/>
             <w:tcBorders>
               <w:top w:val="single" w:sz="4" w:space="0" w:color="auto"/>
               <w:left w:val="single" w:sz="4" w:space="0" w:color="auto"/>
@@ -9617,7 +11363,7 @@
         </w:tc>
         <w:tc>
           <w:tcPr>
-            <w:tcW w:w="239" w:type="pct"/>
+            <w:tcW w:w="269" w:type="pct"/>
             <w:tcBorders>
               <w:top w:val="single" w:sz="4" w:space="0" w:color="auto"/>
               <w:left w:val="single" w:sz="4" w:space="0" w:color="auto"/>
@@ -9635,11 +11381,17 @@
                 <w:sz w:val="18"/>
               </w:rPr>
             </w:pPr>
-          </w:p>
-        </w:tc>
-        <w:tc>
-          <w:tcPr>
-            <w:tcW w:w="298" w:type="pct"/>
+            <w:r>
+              <w:rPr>
+                <w:sz w:val="18"/>
+              </w:rPr>
+              <w:t>X</w:t>
+            </w:r>
+          </w:p>
+        </w:tc>
+        <w:tc>
+          <w:tcPr>
+            <w:tcW w:w="271" w:type="pct"/>
             <w:tcBorders>
               <w:top w:val="single" w:sz="4" w:space="0" w:color="auto"/>
               <w:left w:val="single" w:sz="4" w:space="0" w:color="auto"/>
@@ -9661,7 +11413,7 @@
         </w:tc>
         <w:tc>
           <w:tcPr>
-            <w:tcW w:w="265" w:type="pct"/>
+            <w:tcW w:w="267" w:type="pct"/>
             <w:tcBorders>
               <w:top w:val="single" w:sz="4" w:space="0" w:color="auto"/>
               <w:left w:val="single" w:sz="4" w:space="0" w:color="auto"/>
@@ -9689,7 +11441,7 @@
         </w:trPr>
         <w:tc>
           <w:tcPr>
-            <w:tcW w:w="353" w:type="pct"/>
+            <w:tcW w:w="192" w:type="pct"/>
             <w:vMerge/>
             <w:tcBorders>
               <w:top w:val="single" w:sz="12" w:space="0" w:color="auto"/>
@@ -9712,7 +11464,7 @@
         </w:tc>
         <w:tc>
           <w:tcPr>
-            <w:tcW w:w="3845" w:type="pct"/>
+            <w:tcW w:w="4001" w:type="pct"/>
             <w:tcBorders>
               <w:top w:val="single" w:sz="4" w:space="0" w:color="auto"/>
               <w:left w:val="single" w:sz="4" w:space="0" w:color="auto"/>
@@ -9744,7 +11496,7 @@
         </w:tc>
         <w:tc>
           <w:tcPr>
-            <w:tcW w:w="239" w:type="pct"/>
+            <w:tcW w:w="269" w:type="pct"/>
             <w:tcBorders>
               <w:top w:val="single" w:sz="4" w:space="0" w:color="auto"/>
               <w:left w:val="single" w:sz="4" w:space="0" w:color="auto"/>
@@ -9762,11 +11514,17 @@
                 <w:sz w:val="18"/>
               </w:rPr>
             </w:pPr>
-          </w:p>
-        </w:tc>
-        <w:tc>
-          <w:tcPr>
-            <w:tcW w:w="298" w:type="pct"/>
+            <w:r>
+              <w:rPr>
+                <w:sz w:val="18"/>
+              </w:rPr>
+              <w:t>X</w:t>
+            </w:r>
+          </w:p>
+        </w:tc>
+        <w:tc>
+          <w:tcPr>
+            <w:tcW w:w="271" w:type="pct"/>
             <w:tcBorders>
               <w:top w:val="single" w:sz="4" w:space="0" w:color="auto"/>
               <w:left w:val="single" w:sz="4" w:space="0" w:color="auto"/>
@@ -9788,7 +11546,7 @@
         </w:tc>
         <w:tc>
           <w:tcPr>
-            <w:tcW w:w="265" w:type="pct"/>
+            <w:tcW w:w="267" w:type="pct"/>
             <w:tcBorders>
               <w:top w:val="single" w:sz="4" w:space="0" w:color="auto"/>
               <w:left w:val="single" w:sz="4" w:space="0" w:color="auto"/>
@@ -9817,7 +11575,7 @@
         </w:trPr>
         <w:tc>
           <w:tcPr>
-            <w:tcW w:w="353" w:type="pct"/>
+            <w:tcW w:w="192" w:type="pct"/>
             <w:vMerge/>
             <w:tcBorders>
               <w:top w:val="single" w:sz="12" w:space="0" w:color="auto"/>
@@ -9840,7 +11598,7 @@
         </w:tc>
         <w:tc>
           <w:tcPr>
-            <w:tcW w:w="3845" w:type="pct"/>
+            <w:tcW w:w="4001" w:type="pct"/>
             <w:tcBorders>
               <w:top w:val="single" w:sz="4" w:space="0" w:color="auto"/>
               <w:left w:val="single" w:sz="4" w:space="0" w:color="auto"/>
@@ -9860,7 +11618,7 @@
         </w:tc>
         <w:tc>
           <w:tcPr>
-            <w:tcW w:w="239" w:type="pct"/>
+            <w:tcW w:w="269" w:type="pct"/>
             <w:tcBorders>
               <w:top w:val="single" w:sz="4" w:space="0" w:color="auto"/>
               <w:left w:val="single" w:sz="4" w:space="0" w:color="auto"/>
@@ -9878,11 +11636,17 @@
                 <w:sz w:val="18"/>
               </w:rPr>
             </w:pPr>
-          </w:p>
-        </w:tc>
-        <w:tc>
-          <w:tcPr>
-            <w:tcW w:w="298" w:type="pct"/>
+            <w:r>
+              <w:rPr>
+                <w:sz w:val="18"/>
+              </w:rPr>
+              <w:t>X</w:t>
+            </w:r>
+          </w:p>
+        </w:tc>
+        <w:tc>
+          <w:tcPr>
+            <w:tcW w:w="271" w:type="pct"/>
             <w:tcBorders>
               <w:top w:val="single" w:sz="4" w:space="0" w:color="auto"/>
               <w:left w:val="single" w:sz="4" w:space="0" w:color="auto"/>
@@ -9904,7 +11668,7 @@
         </w:tc>
         <w:tc>
           <w:tcPr>
-            <w:tcW w:w="265" w:type="pct"/>
+            <w:tcW w:w="267" w:type="pct"/>
             <w:tcBorders>
               <w:top w:val="single" w:sz="4" w:space="0" w:color="auto"/>
               <w:left w:val="single" w:sz="4" w:space="0" w:color="auto"/>
@@ -9933,7 +11697,7 @@
         </w:trPr>
         <w:tc>
           <w:tcPr>
-            <w:tcW w:w="353" w:type="pct"/>
+            <w:tcW w:w="192" w:type="pct"/>
             <w:vMerge/>
             <w:tcBorders>
               <w:top w:val="single" w:sz="12" w:space="0" w:color="auto"/>
@@ -9956,7 +11720,7 @@
         </w:tc>
         <w:tc>
           <w:tcPr>
-            <w:tcW w:w="3845" w:type="pct"/>
+            <w:tcW w:w="4001" w:type="pct"/>
             <w:tcBorders>
               <w:top w:val="single" w:sz="4" w:space="0" w:color="auto"/>
               <w:left w:val="single" w:sz="4" w:space="0" w:color="auto"/>
@@ -9972,7 +11736,6 @@
                 <w:ilvl w:val="0"/>
                 <w:numId w:val="12"/>
               </w:numPr>
-              <w:jc w:val="left"/>
             </w:pPr>
             <w:r>
               <w:t>TRABALHOS CORRELATOS</w:t>
@@ -9989,7 +11752,7 @@
         </w:tc>
         <w:tc>
           <w:tcPr>
-            <w:tcW w:w="239" w:type="pct"/>
+            <w:tcW w:w="269" w:type="pct"/>
             <w:tcBorders>
               <w:top w:val="single" w:sz="4" w:space="0" w:color="auto"/>
               <w:left w:val="single" w:sz="4" w:space="0" w:color="auto"/>
@@ -10007,11 +11770,17 @@
                 <w:sz w:val="18"/>
               </w:rPr>
             </w:pPr>
-          </w:p>
-        </w:tc>
-        <w:tc>
-          <w:tcPr>
-            <w:tcW w:w="298" w:type="pct"/>
+            <w:r>
+              <w:rPr>
+                <w:sz w:val="18"/>
+              </w:rPr>
+              <w:t>X</w:t>
+            </w:r>
+          </w:p>
+        </w:tc>
+        <w:tc>
+          <w:tcPr>
+            <w:tcW w:w="271" w:type="pct"/>
             <w:tcBorders>
               <w:top w:val="single" w:sz="4" w:space="0" w:color="auto"/>
               <w:left w:val="single" w:sz="4" w:space="0" w:color="auto"/>
@@ -10033,7 +11802,7 @@
         </w:tc>
         <w:tc>
           <w:tcPr>
-            <w:tcW w:w="265" w:type="pct"/>
+            <w:tcW w:w="267" w:type="pct"/>
             <w:tcBorders>
               <w:top w:val="single" w:sz="4" w:space="0" w:color="auto"/>
               <w:left w:val="single" w:sz="4" w:space="0" w:color="auto"/>
@@ -10061,7 +11830,7 @@
         </w:trPr>
         <w:tc>
           <w:tcPr>
-            <w:tcW w:w="353" w:type="pct"/>
+            <w:tcW w:w="192" w:type="pct"/>
             <w:vMerge/>
             <w:tcBorders>
               <w:top w:val="single" w:sz="12" w:space="0" w:color="auto"/>
@@ -10084,7 +11853,7 @@
         </w:tc>
         <w:tc>
           <w:tcPr>
-            <w:tcW w:w="3845" w:type="pct"/>
+            <w:tcW w:w="4001" w:type="pct"/>
             <w:tcBorders>
               <w:top w:val="single" w:sz="4" w:space="0" w:color="auto"/>
               <w:left w:val="single" w:sz="4" w:space="0" w:color="auto"/>
@@ -10116,7 +11885,7 @@
         </w:tc>
         <w:tc>
           <w:tcPr>
-            <w:tcW w:w="239" w:type="pct"/>
+            <w:tcW w:w="269" w:type="pct"/>
             <w:tcBorders>
               <w:top w:val="single" w:sz="4" w:space="0" w:color="auto"/>
               <w:left w:val="single" w:sz="4" w:space="0" w:color="auto"/>
@@ -10134,11 +11903,17 @@
                 <w:sz w:val="18"/>
               </w:rPr>
             </w:pPr>
-          </w:p>
-        </w:tc>
-        <w:tc>
-          <w:tcPr>
-            <w:tcW w:w="298" w:type="pct"/>
+            <w:r>
+              <w:rPr>
+                <w:sz w:val="18"/>
+              </w:rPr>
+              <w:t>X</w:t>
+            </w:r>
+          </w:p>
+        </w:tc>
+        <w:tc>
+          <w:tcPr>
+            <w:tcW w:w="271" w:type="pct"/>
             <w:tcBorders>
               <w:top w:val="single" w:sz="4" w:space="0" w:color="auto"/>
               <w:left w:val="single" w:sz="4" w:space="0" w:color="auto"/>
@@ -10160,7 +11935,7 @@
         </w:tc>
         <w:tc>
           <w:tcPr>
-            <w:tcW w:w="265" w:type="pct"/>
+            <w:tcW w:w="267" w:type="pct"/>
             <w:tcBorders>
               <w:top w:val="single" w:sz="4" w:space="0" w:color="auto"/>
               <w:left w:val="single" w:sz="4" w:space="0" w:color="auto"/>
@@ -10188,7 +11963,7 @@
         </w:trPr>
         <w:tc>
           <w:tcPr>
-            <w:tcW w:w="353" w:type="pct"/>
+            <w:tcW w:w="192" w:type="pct"/>
             <w:vMerge/>
             <w:tcBorders>
               <w:top w:val="single" w:sz="12" w:space="0" w:color="auto"/>
@@ -10211,7 +11986,7 @@
         </w:tc>
         <w:tc>
           <w:tcPr>
-            <w:tcW w:w="3845" w:type="pct"/>
+            <w:tcW w:w="4001" w:type="pct"/>
             <w:tcBorders>
               <w:top w:val="single" w:sz="4" w:space="0" w:color="auto"/>
               <w:left w:val="single" w:sz="4" w:space="0" w:color="auto"/>
@@ -10231,7 +12006,7 @@
         </w:tc>
         <w:tc>
           <w:tcPr>
-            <w:tcW w:w="239" w:type="pct"/>
+            <w:tcW w:w="269" w:type="pct"/>
             <w:tcBorders>
               <w:top w:val="single" w:sz="4" w:space="0" w:color="auto"/>
               <w:left w:val="single" w:sz="4" w:space="0" w:color="auto"/>
@@ -10249,11 +12024,17 @@
                 <w:sz w:val="18"/>
               </w:rPr>
             </w:pPr>
-          </w:p>
-        </w:tc>
-        <w:tc>
-          <w:tcPr>
-            <w:tcW w:w="298" w:type="pct"/>
+            <w:r>
+              <w:rPr>
+                <w:sz w:val="18"/>
+              </w:rPr>
+              <w:t>X</w:t>
+            </w:r>
+          </w:p>
+        </w:tc>
+        <w:tc>
+          <w:tcPr>
+            <w:tcW w:w="271" w:type="pct"/>
             <w:tcBorders>
               <w:top w:val="single" w:sz="4" w:space="0" w:color="auto"/>
               <w:left w:val="single" w:sz="4" w:space="0" w:color="auto"/>
@@ -10275,7 +12056,7 @@
         </w:tc>
         <w:tc>
           <w:tcPr>
-            <w:tcW w:w="265" w:type="pct"/>
+            <w:tcW w:w="267" w:type="pct"/>
             <w:tcBorders>
               <w:top w:val="single" w:sz="4" w:space="0" w:color="auto"/>
               <w:left w:val="single" w:sz="4" w:space="0" w:color="auto"/>
@@ -10303,7 +12084,7 @@
         </w:trPr>
         <w:tc>
           <w:tcPr>
-            <w:tcW w:w="353" w:type="pct"/>
+            <w:tcW w:w="192" w:type="pct"/>
             <w:vMerge/>
             <w:tcBorders>
               <w:top w:val="single" w:sz="12" w:space="0" w:color="auto"/>
@@ -10326,7 +12107,7 @@
         </w:tc>
         <w:tc>
           <w:tcPr>
-            <w:tcW w:w="3845" w:type="pct"/>
+            <w:tcW w:w="4001" w:type="pct"/>
             <w:tcBorders>
               <w:top w:val="single" w:sz="4" w:space="0" w:color="auto"/>
               <w:left w:val="single" w:sz="4" w:space="0" w:color="auto"/>
@@ -10346,7 +12127,7 @@
         </w:tc>
         <w:tc>
           <w:tcPr>
-            <w:tcW w:w="239" w:type="pct"/>
+            <w:tcW w:w="269" w:type="pct"/>
             <w:tcBorders>
               <w:top w:val="single" w:sz="4" w:space="0" w:color="auto"/>
               <w:left w:val="single" w:sz="4" w:space="0" w:color="auto"/>
@@ -10364,11 +12145,17 @@
                 <w:sz w:val="18"/>
               </w:rPr>
             </w:pPr>
-          </w:p>
-        </w:tc>
-        <w:tc>
-          <w:tcPr>
-            <w:tcW w:w="298" w:type="pct"/>
+            <w:r>
+              <w:rPr>
+                <w:sz w:val="18"/>
+              </w:rPr>
+              <w:t>X</w:t>
+            </w:r>
+          </w:p>
+        </w:tc>
+        <w:tc>
+          <w:tcPr>
+            <w:tcW w:w="271" w:type="pct"/>
             <w:tcBorders>
               <w:top w:val="single" w:sz="4" w:space="0" w:color="auto"/>
               <w:left w:val="single" w:sz="4" w:space="0" w:color="auto"/>
@@ -10390,7 +12177,7 @@
         </w:tc>
         <w:tc>
           <w:tcPr>
-            <w:tcW w:w="265" w:type="pct"/>
+            <w:tcW w:w="267" w:type="pct"/>
             <w:tcBorders>
               <w:top w:val="single" w:sz="4" w:space="0" w:color="auto"/>
               <w:left w:val="single" w:sz="4" w:space="0" w:color="auto"/>
@@ -10418,7 +12205,7 @@
         </w:trPr>
         <w:tc>
           <w:tcPr>
-            <w:tcW w:w="353" w:type="pct"/>
+            <w:tcW w:w="192" w:type="pct"/>
             <w:vMerge/>
             <w:tcBorders>
               <w:top w:val="single" w:sz="12" w:space="0" w:color="auto"/>
@@ -10441,7 +12228,7 @@
         </w:tc>
         <w:tc>
           <w:tcPr>
-            <w:tcW w:w="3845" w:type="pct"/>
+            <w:tcW w:w="4001" w:type="pct"/>
             <w:tcBorders>
               <w:top w:val="single" w:sz="4" w:space="0" w:color="auto"/>
               <w:left w:val="single" w:sz="4" w:space="0" w:color="auto"/>
@@ -10473,7 +12260,7 @@
         </w:tc>
         <w:tc>
           <w:tcPr>
-            <w:tcW w:w="239" w:type="pct"/>
+            <w:tcW w:w="269" w:type="pct"/>
             <w:tcBorders>
               <w:top w:val="single" w:sz="4" w:space="0" w:color="auto"/>
               <w:left w:val="single" w:sz="4" w:space="0" w:color="auto"/>
@@ -10491,11 +12278,17 @@
                 <w:sz w:val="18"/>
               </w:rPr>
             </w:pPr>
-          </w:p>
-        </w:tc>
-        <w:tc>
-          <w:tcPr>
-            <w:tcW w:w="298" w:type="pct"/>
+            <w:r>
+              <w:rPr>
+                <w:sz w:val="18"/>
+              </w:rPr>
+              <w:t>X</w:t>
+            </w:r>
+          </w:p>
+        </w:tc>
+        <w:tc>
+          <w:tcPr>
+            <w:tcW w:w="271" w:type="pct"/>
             <w:tcBorders>
               <w:top w:val="single" w:sz="4" w:space="0" w:color="auto"/>
               <w:left w:val="single" w:sz="4" w:space="0" w:color="auto"/>
@@ -10517,7 +12310,7 @@
         </w:tc>
         <w:tc>
           <w:tcPr>
-            <w:tcW w:w="265" w:type="pct"/>
+            <w:tcW w:w="267" w:type="pct"/>
             <w:tcBorders>
               <w:top w:val="single" w:sz="4" w:space="0" w:color="auto"/>
               <w:left w:val="single" w:sz="4" w:space="0" w:color="auto"/>
@@ -10546,7 +12339,7 @@
         </w:trPr>
         <w:tc>
           <w:tcPr>
-            <w:tcW w:w="353" w:type="pct"/>
+            <w:tcW w:w="192" w:type="pct"/>
             <w:vMerge/>
             <w:tcBorders>
               <w:top w:val="single" w:sz="12" w:space="0" w:color="auto"/>
@@ -10569,7 +12362,7 @@
         </w:tc>
         <w:tc>
           <w:tcPr>
-            <w:tcW w:w="3845" w:type="pct"/>
+            <w:tcW w:w="4001" w:type="pct"/>
             <w:tcBorders>
               <w:top w:val="single" w:sz="4" w:space="0" w:color="auto"/>
               <w:left w:val="single" w:sz="4" w:space="0" w:color="auto"/>
@@ -10601,7 +12394,7 @@
         </w:tc>
         <w:tc>
           <w:tcPr>
-            <w:tcW w:w="239" w:type="pct"/>
+            <w:tcW w:w="269" w:type="pct"/>
             <w:tcBorders>
               <w:top w:val="single" w:sz="4" w:space="0" w:color="auto"/>
               <w:left w:val="single" w:sz="4" w:space="0" w:color="auto"/>
@@ -10619,11 +12412,17 @@
                 <w:sz w:val="18"/>
               </w:rPr>
             </w:pPr>
-          </w:p>
-        </w:tc>
-        <w:tc>
-          <w:tcPr>
-            <w:tcW w:w="298" w:type="pct"/>
+            <w:r>
+              <w:rPr>
+                <w:sz w:val="18"/>
+              </w:rPr>
+              <w:t>X</w:t>
+            </w:r>
+          </w:p>
+        </w:tc>
+        <w:tc>
+          <w:tcPr>
+            <w:tcW w:w="271" w:type="pct"/>
             <w:tcBorders>
               <w:top w:val="single" w:sz="4" w:space="0" w:color="auto"/>
               <w:left w:val="single" w:sz="4" w:space="0" w:color="auto"/>
@@ -10645,7 +12444,7 @@
         </w:tc>
         <w:tc>
           <w:tcPr>
-            <w:tcW w:w="265" w:type="pct"/>
+            <w:tcW w:w="267" w:type="pct"/>
             <w:tcBorders>
               <w:top w:val="single" w:sz="4" w:space="0" w:color="auto"/>
               <w:left w:val="single" w:sz="4" w:space="0" w:color="auto"/>
@@ -10674,7 +12473,7 @@
         </w:trPr>
         <w:tc>
           <w:tcPr>
-            <w:tcW w:w="353" w:type="pct"/>
+            <w:tcW w:w="192" w:type="pct"/>
             <w:vMerge/>
             <w:tcBorders>
               <w:top w:val="single" w:sz="12" w:space="0" w:color="auto"/>
@@ -10697,7 +12496,7 @@
         </w:tc>
         <w:tc>
           <w:tcPr>
-            <w:tcW w:w="3845" w:type="pct"/>
+            <w:tcW w:w="4001" w:type="pct"/>
             <w:tcBorders>
               <w:top w:val="single" w:sz="4" w:space="0" w:color="auto"/>
               <w:left w:val="single" w:sz="4" w:space="0" w:color="auto"/>
@@ -10717,7 +12516,7 @@
         </w:tc>
         <w:tc>
           <w:tcPr>
-            <w:tcW w:w="239" w:type="pct"/>
+            <w:tcW w:w="269" w:type="pct"/>
             <w:tcBorders>
               <w:top w:val="single" w:sz="4" w:space="0" w:color="auto"/>
               <w:left w:val="single" w:sz="4" w:space="0" w:color="auto"/>
@@ -10735,11 +12534,17 @@
                 <w:sz w:val="18"/>
               </w:rPr>
             </w:pPr>
-          </w:p>
-        </w:tc>
-        <w:tc>
-          <w:tcPr>
-            <w:tcW w:w="298" w:type="pct"/>
+            <w:r>
+              <w:rPr>
+                <w:sz w:val="18"/>
+              </w:rPr>
+              <w:t>X</w:t>
+            </w:r>
+          </w:p>
+        </w:tc>
+        <w:tc>
+          <w:tcPr>
+            <w:tcW w:w="271" w:type="pct"/>
             <w:tcBorders>
               <w:top w:val="single" w:sz="4" w:space="0" w:color="auto"/>
               <w:left w:val="single" w:sz="4" w:space="0" w:color="auto"/>
@@ -10761,7 +12566,7 @@
         </w:tc>
         <w:tc>
           <w:tcPr>
-            <w:tcW w:w="265" w:type="pct"/>
+            <w:tcW w:w="267" w:type="pct"/>
             <w:tcBorders>
               <w:top w:val="single" w:sz="4" w:space="0" w:color="auto"/>
               <w:left w:val="single" w:sz="4" w:space="0" w:color="auto"/>
@@ -10790,7 +12595,7 @@
         </w:trPr>
         <w:tc>
           <w:tcPr>
-            <w:tcW w:w="353" w:type="pct"/>
+            <w:tcW w:w="192" w:type="pct"/>
             <w:vMerge/>
             <w:tcBorders>
               <w:top w:val="single" w:sz="12" w:space="0" w:color="auto"/>
@@ -10813,7 +12618,7 @@
         </w:tc>
         <w:tc>
           <w:tcPr>
-            <w:tcW w:w="3845" w:type="pct"/>
+            <w:tcW w:w="4001" w:type="pct"/>
             <w:tcBorders>
               <w:top w:val="single" w:sz="4" w:space="0" w:color="auto"/>
               <w:left w:val="single" w:sz="4" w:space="0" w:color="auto"/>
@@ -10848,7 +12653,7 @@
         </w:tc>
         <w:tc>
           <w:tcPr>
-            <w:tcW w:w="239" w:type="pct"/>
+            <w:tcW w:w="269" w:type="pct"/>
             <w:tcBorders>
               <w:top w:val="single" w:sz="4" w:space="0" w:color="auto"/>
               <w:left w:val="single" w:sz="4" w:space="0" w:color="auto"/>
@@ -10866,11 +12671,17 @@
                 <w:sz w:val="18"/>
               </w:rPr>
             </w:pPr>
-          </w:p>
-        </w:tc>
-        <w:tc>
-          <w:tcPr>
-            <w:tcW w:w="298" w:type="pct"/>
+            <w:r>
+              <w:rPr>
+                <w:sz w:val="18"/>
+              </w:rPr>
+              <w:t>X</w:t>
+            </w:r>
+          </w:p>
+        </w:tc>
+        <w:tc>
+          <w:tcPr>
+            <w:tcW w:w="271" w:type="pct"/>
             <w:tcBorders>
               <w:top w:val="single" w:sz="4" w:space="0" w:color="auto"/>
               <w:left w:val="single" w:sz="4" w:space="0" w:color="auto"/>
@@ -10892,7 +12703,7 @@
         </w:tc>
         <w:tc>
           <w:tcPr>
-            <w:tcW w:w="265" w:type="pct"/>
+            <w:tcW w:w="267" w:type="pct"/>
             <w:tcBorders>
               <w:top w:val="single" w:sz="4" w:space="0" w:color="auto"/>
               <w:left w:val="single" w:sz="4" w:space="0" w:color="auto"/>
@@ -10921,7 +12732,7 @@
         </w:trPr>
         <w:tc>
           <w:tcPr>
-            <w:tcW w:w="353" w:type="pct"/>
+            <w:tcW w:w="192" w:type="pct"/>
             <w:vMerge/>
             <w:tcBorders>
               <w:top w:val="single" w:sz="12" w:space="0" w:color="auto"/>
@@ -10944,7 +12755,7 @@
         </w:tc>
         <w:tc>
           <w:tcPr>
-            <w:tcW w:w="3845" w:type="pct"/>
+            <w:tcW w:w="4001" w:type="pct"/>
             <w:tcBorders>
               <w:top w:val="single" w:sz="4" w:space="0" w:color="auto"/>
               <w:left w:val="single" w:sz="4" w:space="0" w:color="auto"/>
@@ -10964,7 +12775,7 @@
         </w:tc>
         <w:tc>
           <w:tcPr>
-            <w:tcW w:w="239" w:type="pct"/>
+            <w:tcW w:w="269" w:type="pct"/>
             <w:tcBorders>
               <w:top w:val="single" w:sz="4" w:space="0" w:color="auto"/>
               <w:left w:val="single" w:sz="4" w:space="0" w:color="auto"/>
@@ -10982,11 +12793,17 @@
                 <w:sz w:val="18"/>
               </w:rPr>
             </w:pPr>
-          </w:p>
-        </w:tc>
-        <w:tc>
-          <w:tcPr>
-            <w:tcW w:w="298" w:type="pct"/>
+            <w:r>
+              <w:rPr>
+                <w:sz w:val="18"/>
+              </w:rPr>
+              <w:t>X</w:t>
+            </w:r>
+          </w:p>
+        </w:tc>
+        <w:tc>
+          <w:tcPr>
+            <w:tcW w:w="271" w:type="pct"/>
             <w:tcBorders>
               <w:top w:val="single" w:sz="4" w:space="0" w:color="auto"/>
               <w:left w:val="single" w:sz="4" w:space="0" w:color="auto"/>
@@ -11008,7 +12825,7 @@
         </w:tc>
         <w:tc>
           <w:tcPr>
-            <w:tcW w:w="265" w:type="pct"/>
+            <w:tcW w:w="267" w:type="pct"/>
             <w:tcBorders>
               <w:top w:val="single" w:sz="4" w:space="0" w:color="auto"/>
               <w:left w:val="single" w:sz="4" w:space="0" w:color="auto"/>
@@ -11037,7 +12854,7 @@
         </w:trPr>
         <w:tc>
           <w:tcPr>
-            <w:tcW w:w="353" w:type="pct"/>
+            <w:tcW w:w="192" w:type="pct"/>
             <w:vMerge w:val="restart"/>
             <w:tcBorders>
               <w:top w:val="single" w:sz="12" w:space="0" w:color="auto"/>
@@ -11060,7 +12877,7 @@
         </w:tc>
         <w:tc>
           <w:tcPr>
-            <w:tcW w:w="3845" w:type="pct"/>
+            <w:tcW w:w="4001" w:type="pct"/>
             <w:tcBorders>
               <w:top w:val="single" w:sz="12" w:space="0" w:color="auto"/>
               <w:left w:val="single" w:sz="4" w:space="0" w:color="auto"/>
@@ -11092,7 +12909,7 @@
         </w:tc>
         <w:tc>
           <w:tcPr>
-            <w:tcW w:w="239" w:type="pct"/>
+            <w:tcW w:w="269" w:type="pct"/>
             <w:tcBorders>
               <w:top w:val="single" w:sz="12" w:space="0" w:color="auto"/>
               <w:left w:val="single" w:sz="4" w:space="0" w:color="auto"/>
@@ -11110,11 +12927,17 @@
                 <w:sz w:val="18"/>
               </w:rPr>
             </w:pPr>
-          </w:p>
-        </w:tc>
-        <w:tc>
-          <w:tcPr>
-            <w:tcW w:w="298" w:type="pct"/>
+            <w:r>
+              <w:rPr>
+                <w:sz w:val="18"/>
+              </w:rPr>
+              <w:t>X</w:t>
+            </w:r>
+          </w:p>
+        </w:tc>
+        <w:tc>
+          <w:tcPr>
+            <w:tcW w:w="271" w:type="pct"/>
             <w:tcBorders>
               <w:top w:val="single" w:sz="12" w:space="0" w:color="auto"/>
               <w:left w:val="single" w:sz="4" w:space="0" w:color="auto"/>
@@ -11136,7 +12959,7 @@
         </w:tc>
         <w:tc>
           <w:tcPr>
-            <w:tcW w:w="265" w:type="pct"/>
+            <w:tcW w:w="267" w:type="pct"/>
             <w:tcBorders>
               <w:top w:val="single" w:sz="12" w:space="0" w:color="auto"/>
               <w:left w:val="single" w:sz="4" w:space="0" w:color="auto"/>
@@ -11164,7 +12987,7 @@
         </w:trPr>
         <w:tc>
           <w:tcPr>
-            <w:tcW w:w="353" w:type="pct"/>
+            <w:tcW w:w="192" w:type="pct"/>
             <w:vMerge/>
             <w:tcBorders>
               <w:top w:val="single" w:sz="12" w:space="0" w:color="auto"/>
@@ -11187,7 +13010,653 @@
         </w:tc>
         <w:tc>
           <w:tcPr>
-            <w:tcW w:w="3845" w:type="pct"/>
+            <w:tcW w:w="4001" w:type="pct"/>
+            <w:tcBorders>
+              <w:top w:val="single" w:sz="4" w:space="0" w:color="auto"/>
+              <w:left w:val="single" w:sz="4" w:space="0" w:color="auto"/>
+              <w:bottom w:val="single" w:sz="4" w:space="0" w:color="auto"/>
+              <w:right w:val="single" w:sz="4" w:space="0" w:color="auto"/>
+            </w:tcBorders>
+            <w:hideMark/>
+          </w:tcPr>
+          <w:p>
+            <w:pPr>
+              <w:pStyle w:val="TF-xAvalITEMDETALHE"/>
+            </w:pPr>
+            <w:r>
+              <w:t>A exposição do assunto é ordenada (as ideias estão bem encadeadas e a linguagem utilizada é clara)?</w:t>
+            </w:r>
+          </w:p>
+        </w:tc>
+        <w:tc>
+          <w:tcPr>
+            <w:tcW w:w="269" w:type="pct"/>
+            <w:tcBorders>
+              <w:top w:val="single" w:sz="4" w:space="0" w:color="auto"/>
+              <w:left w:val="single" w:sz="4" w:space="0" w:color="auto"/>
+              <w:bottom w:val="single" w:sz="4" w:space="0" w:color="auto"/>
+              <w:right w:val="single" w:sz="4" w:space="0" w:color="auto"/>
+            </w:tcBorders>
+          </w:tcPr>
+          <w:p>
+            <w:pPr>
+              <w:keepNext w:val="0"/>
+              <w:keepLines w:val="0"/>
+              <w:ind w:left="709" w:hanging="709"/>
+              <w:jc w:val="center"/>
+              <w:rPr>
+                <w:sz w:val="18"/>
+              </w:rPr>
+            </w:pPr>
+            <w:r>
+              <w:rPr>
+                <w:sz w:val="18"/>
+              </w:rPr>
+              <w:t>X</w:t>
+            </w:r>
+          </w:p>
+        </w:tc>
+        <w:tc>
+          <w:tcPr>
+            <w:tcW w:w="271" w:type="pct"/>
+            <w:tcBorders>
+              <w:top w:val="single" w:sz="4" w:space="0" w:color="auto"/>
+              <w:left w:val="single" w:sz="4" w:space="0" w:color="auto"/>
+              <w:bottom w:val="single" w:sz="4" w:space="0" w:color="auto"/>
+              <w:right w:val="single" w:sz="4" w:space="0" w:color="auto"/>
+            </w:tcBorders>
+          </w:tcPr>
+          <w:p>
+            <w:pPr>
+              <w:keepNext w:val="0"/>
+              <w:keepLines w:val="0"/>
+              <w:ind w:left="709" w:hanging="709"/>
+              <w:jc w:val="center"/>
+              <w:rPr>
+                <w:sz w:val="18"/>
+              </w:rPr>
+            </w:pPr>
+          </w:p>
+        </w:tc>
+        <w:tc>
+          <w:tcPr>
+            <w:tcW w:w="267" w:type="pct"/>
+            <w:tcBorders>
+              <w:top w:val="single" w:sz="4" w:space="0" w:color="auto"/>
+              <w:left w:val="single" w:sz="4" w:space="0" w:color="auto"/>
+              <w:bottom w:val="single" w:sz="4" w:space="0" w:color="auto"/>
+              <w:right w:val="single" w:sz="12" w:space="0" w:color="auto"/>
+            </w:tcBorders>
+          </w:tcPr>
+          <w:p>
+            <w:pPr>
+              <w:keepNext w:val="0"/>
+              <w:keepLines w:val="0"/>
+              <w:ind w:left="709" w:hanging="709"/>
+              <w:jc w:val="center"/>
+              <w:rPr>
+                <w:sz w:val="18"/>
+              </w:rPr>
+            </w:pPr>
+          </w:p>
+        </w:tc>
+      </w:tr>
+      <w:tr>
+        <w:trPr>
+          <w:cantSplit/>
+          <w:jc w:val="center"/>
+        </w:trPr>
+        <w:tc>
+          <w:tcPr>
+            <w:tcW w:w="192" w:type="pct"/>
+            <w:vMerge/>
+            <w:tcBorders>
+              <w:top w:val="single" w:sz="12" w:space="0" w:color="auto"/>
+              <w:left w:val="single" w:sz="12" w:space="0" w:color="auto"/>
+              <w:bottom w:val="single" w:sz="12" w:space="0" w:color="auto"/>
+              <w:right w:val="single" w:sz="4" w:space="0" w:color="auto"/>
+            </w:tcBorders>
+            <w:vAlign w:val="center"/>
+            <w:hideMark/>
+          </w:tcPr>
+          <w:p>
+            <w:pPr>
+              <w:keepNext w:val="0"/>
+              <w:keepLines w:val="0"/>
+              <w:rPr>
+                <w:sz w:val="18"/>
+              </w:rPr>
+            </w:pPr>
+          </w:p>
+        </w:tc>
+        <w:tc>
+          <w:tcPr>
+            <w:tcW w:w="4001" w:type="pct"/>
+            <w:tcBorders>
+              <w:top w:val="single" w:sz="4" w:space="0" w:color="auto"/>
+              <w:left w:val="single" w:sz="4" w:space="0" w:color="auto"/>
+              <w:bottom w:val="single" w:sz="4" w:space="0" w:color="auto"/>
+              <w:right w:val="single" w:sz="4" w:space="0" w:color="auto"/>
+            </w:tcBorders>
+            <w:hideMark/>
+          </w:tcPr>
+          <w:p>
+            <w:pPr>
+              <w:pStyle w:val="TF-xAvalITEM"/>
+              <w:numPr>
+                <w:ilvl w:val="0"/>
+                <w:numId w:val="12"/>
+              </w:numPr>
+            </w:pPr>
+            <w:r>
+              <w:t>ORGANIZAÇÃO E APRESENTAÇÃO GRÁFICA DO TEXTO</w:t>
+            </w:r>
+          </w:p>
+          <w:p>
+            <w:pPr>
+              <w:pStyle w:val="TF-xAvalITEMDETALHE"/>
+            </w:pPr>
+            <w:r>
+              <w:t>A organização e apresentação dos capítulos, seções, subseções e parágrafos estão de acordo com o modelo estabelecido?</w:t>
+            </w:r>
+          </w:p>
+        </w:tc>
+        <w:tc>
+          <w:tcPr>
+            <w:tcW w:w="269" w:type="pct"/>
+            <w:tcBorders>
+              <w:top w:val="single" w:sz="4" w:space="0" w:color="auto"/>
+              <w:left w:val="single" w:sz="4" w:space="0" w:color="auto"/>
+              <w:bottom w:val="single" w:sz="4" w:space="0" w:color="auto"/>
+              <w:right w:val="single" w:sz="4" w:space="0" w:color="auto"/>
+            </w:tcBorders>
+          </w:tcPr>
+          <w:p>
+            <w:pPr>
+              <w:keepNext w:val="0"/>
+              <w:keepLines w:val="0"/>
+              <w:ind w:left="709" w:hanging="709"/>
+              <w:jc w:val="center"/>
+              <w:rPr>
+                <w:sz w:val="18"/>
+              </w:rPr>
+            </w:pPr>
+            <w:r>
+              <w:rPr>
+                <w:sz w:val="18"/>
+              </w:rPr>
+              <w:t>X</w:t>
+            </w:r>
+          </w:p>
+        </w:tc>
+        <w:tc>
+          <w:tcPr>
+            <w:tcW w:w="271" w:type="pct"/>
+            <w:tcBorders>
+              <w:top w:val="single" w:sz="4" w:space="0" w:color="auto"/>
+              <w:left w:val="single" w:sz="4" w:space="0" w:color="auto"/>
+              <w:bottom w:val="single" w:sz="4" w:space="0" w:color="auto"/>
+              <w:right w:val="single" w:sz="4" w:space="0" w:color="auto"/>
+            </w:tcBorders>
+          </w:tcPr>
+          <w:p>
+            <w:pPr>
+              <w:keepNext w:val="0"/>
+              <w:keepLines w:val="0"/>
+              <w:ind w:left="709" w:hanging="709"/>
+              <w:jc w:val="center"/>
+              <w:rPr>
+                <w:sz w:val="18"/>
+              </w:rPr>
+            </w:pPr>
+          </w:p>
+        </w:tc>
+        <w:tc>
+          <w:tcPr>
+            <w:tcW w:w="267" w:type="pct"/>
+            <w:tcBorders>
+              <w:top w:val="single" w:sz="4" w:space="0" w:color="auto"/>
+              <w:left w:val="single" w:sz="4" w:space="0" w:color="auto"/>
+              <w:bottom w:val="single" w:sz="4" w:space="0" w:color="auto"/>
+              <w:right w:val="single" w:sz="12" w:space="0" w:color="auto"/>
+            </w:tcBorders>
+          </w:tcPr>
+          <w:p>
+            <w:pPr>
+              <w:keepNext w:val="0"/>
+              <w:keepLines w:val="0"/>
+              <w:ind w:left="709" w:hanging="709"/>
+              <w:jc w:val="center"/>
+              <w:rPr>
+                <w:sz w:val="18"/>
+              </w:rPr>
+            </w:pPr>
+          </w:p>
+        </w:tc>
+      </w:tr>
+      <w:tr>
+        <w:trPr>
+          <w:cantSplit/>
+          <w:jc w:val="center"/>
+        </w:trPr>
+        <w:tc>
+          <w:tcPr>
+            <w:tcW w:w="192" w:type="pct"/>
+            <w:vMerge/>
+            <w:tcBorders>
+              <w:top w:val="single" w:sz="12" w:space="0" w:color="auto"/>
+              <w:left w:val="single" w:sz="12" w:space="0" w:color="auto"/>
+              <w:bottom w:val="single" w:sz="12" w:space="0" w:color="auto"/>
+              <w:right w:val="single" w:sz="4" w:space="0" w:color="auto"/>
+            </w:tcBorders>
+            <w:vAlign w:val="center"/>
+            <w:hideMark/>
+          </w:tcPr>
+          <w:p>
+            <w:pPr>
+              <w:keepNext w:val="0"/>
+              <w:keepLines w:val="0"/>
+              <w:rPr>
+                <w:sz w:val="18"/>
+              </w:rPr>
+            </w:pPr>
+          </w:p>
+        </w:tc>
+        <w:tc>
+          <w:tcPr>
+            <w:tcW w:w="4001" w:type="pct"/>
+            <w:tcBorders>
+              <w:top w:val="single" w:sz="4" w:space="0" w:color="auto"/>
+              <w:left w:val="single" w:sz="4" w:space="0" w:color="auto"/>
+              <w:bottom w:val="single" w:sz="4" w:space="0" w:color="auto"/>
+              <w:right w:val="single" w:sz="4" w:space="0" w:color="auto"/>
+            </w:tcBorders>
+            <w:hideMark/>
+          </w:tcPr>
+          <w:p>
+            <w:pPr>
+              <w:pStyle w:val="TF-xAvalITEM"/>
+              <w:numPr>
+                <w:ilvl w:val="0"/>
+                <w:numId w:val="12"/>
+              </w:numPr>
+            </w:pPr>
+            <w:r>
+              <w:t>ILUSTRAÇÕES (figuras, quadros, tabelas)</w:t>
+            </w:r>
+          </w:p>
+          <w:p>
+            <w:pPr>
+              <w:pStyle w:val="TF-xAvalITEMDETALHE"/>
+            </w:pPr>
+            <w:r>
+              <w:t>As ilustrações são legíveis e obedecem às normas da ABNT?</w:t>
+            </w:r>
+          </w:p>
+        </w:tc>
+        <w:tc>
+          <w:tcPr>
+            <w:tcW w:w="269" w:type="pct"/>
+            <w:tcBorders>
+              <w:top w:val="single" w:sz="4" w:space="0" w:color="auto"/>
+              <w:left w:val="single" w:sz="4" w:space="0" w:color="auto"/>
+              <w:bottom w:val="single" w:sz="4" w:space="0" w:color="auto"/>
+              <w:right w:val="single" w:sz="4" w:space="0" w:color="auto"/>
+            </w:tcBorders>
+          </w:tcPr>
+          <w:p>
+            <w:pPr>
+              <w:keepNext w:val="0"/>
+              <w:keepLines w:val="0"/>
+              <w:spacing w:before="80" w:after="80"/>
+              <w:ind w:left="709" w:hanging="709"/>
+              <w:jc w:val="center"/>
+              <w:rPr>
+                <w:sz w:val="18"/>
+              </w:rPr>
+            </w:pPr>
+            <w:r>
+              <w:rPr>
+                <w:sz w:val="18"/>
+              </w:rPr>
+              <w:t>X</w:t>
+            </w:r>
+          </w:p>
+        </w:tc>
+        <w:tc>
+          <w:tcPr>
+            <w:tcW w:w="271" w:type="pct"/>
+            <w:tcBorders>
+              <w:top w:val="single" w:sz="4" w:space="0" w:color="auto"/>
+              <w:left w:val="single" w:sz="4" w:space="0" w:color="auto"/>
+              <w:bottom w:val="single" w:sz="4" w:space="0" w:color="auto"/>
+              <w:right w:val="single" w:sz="4" w:space="0" w:color="auto"/>
+            </w:tcBorders>
+          </w:tcPr>
+          <w:p>
+            <w:pPr>
+              <w:keepNext w:val="0"/>
+              <w:keepLines w:val="0"/>
+              <w:spacing w:before="80" w:after="80"/>
+              <w:ind w:left="709" w:hanging="709"/>
+              <w:jc w:val="center"/>
+              <w:rPr>
+                <w:sz w:val="18"/>
+              </w:rPr>
+            </w:pPr>
+          </w:p>
+        </w:tc>
+        <w:tc>
+          <w:tcPr>
+            <w:tcW w:w="267" w:type="pct"/>
+            <w:tcBorders>
+              <w:top w:val="single" w:sz="4" w:space="0" w:color="auto"/>
+              <w:left w:val="single" w:sz="4" w:space="0" w:color="auto"/>
+              <w:bottom w:val="single" w:sz="4" w:space="0" w:color="auto"/>
+              <w:right w:val="single" w:sz="12" w:space="0" w:color="auto"/>
+            </w:tcBorders>
+          </w:tcPr>
+          <w:p>
+            <w:pPr>
+              <w:keepNext w:val="0"/>
+              <w:keepLines w:val="0"/>
+              <w:spacing w:before="80" w:after="80"/>
+              <w:ind w:left="709" w:hanging="709"/>
+              <w:jc w:val="center"/>
+              <w:rPr>
+                <w:sz w:val="18"/>
+              </w:rPr>
+            </w:pPr>
+          </w:p>
+        </w:tc>
+      </w:tr>
+      <w:tr>
+        <w:trPr>
+          <w:cantSplit/>
+          <w:trHeight w:val="386"/>
+          <w:jc w:val="center"/>
+        </w:trPr>
+        <w:tc>
+          <w:tcPr>
+            <w:tcW w:w="192" w:type="pct"/>
+            <w:vMerge/>
+            <w:tcBorders>
+              <w:top w:val="single" w:sz="12" w:space="0" w:color="auto"/>
+              <w:left w:val="single" w:sz="12" w:space="0" w:color="auto"/>
+              <w:bottom w:val="single" w:sz="12" w:space="0" w:color="auto"/>
+              <w:right w:val="single" w:sz="4" w:space="0" w:color="auto"/>
+            </w:tcBorders>
+            <w:vAlign w:val="center"/>
+            <w:hideMark/>
+          </w:tcPr>
+          <w:p>
+            <w:pPr>
+              <w:keepNext w:val="0"/>
+              <w:keepLines w:val="0"/>
+              <w:rPr>
+                <w:sz w:val="18"/>
+              </w:rPr>
+            </w:pPr>
+          </w:p>
+        </w:tc>
+        <w:tc>
+          <w:tcPr>
+            <w:tcW w:w="4001" w:type="pct"/>
+            <w:tcBorders>
+              <w:top w:val="single" w:sz="4" w:space="0" w:color="auto"/>
+              <w:left w:val="single" w:sz="4" w:space="0" w:color="auto"/>
+              <w:bottom w:val="single" w:sz="4" w:space="0" w:color="auto"/>
+              <w:right w:val="single" w:sz="4" w:space="0" w:color="auto"/>
+            </w:tcBorders>
+            <w:hideMark/>
+          </w:tcPr>
+          <w:p>
+            <w:pPr>
+              <w:pStyle w:val="TF-xAvalITEM"/>
+              <w:numPr>
+                <w:ilvl w:val="0"/>
+                <w:numId w:val="12"/>
+              </w:numPr>
+            </w:pPr>
+            <w:r>
+              <w:t>REFERÊNCIAS E CITAÇÕES</w:t>
+            </w:r>
+          </w:p>
+          <w:p>
+            <w:pPr>
+              <w:pStyle w:val="TF-xAvalITEMDETALHE"/>
+            </w:pPr>
+            <w:r>
+              <w:t>As referências obedecem às normas da ABNT?</w:t>
+            </w:r>
+          </w:p>
+        </w:tc>
+        <w:tc>
+          <w:tcPr>
+            <w:tcW w:w="269" w:type="pct"/>
+            <w:tcBorders>
+              <w:top w:val="single" w:sz="4" w:space="0" w:color="auto"/>
+              <w:left w:val="single" w:sz="4" w:space="0" w:color="auto"/>
+              <w:bottom w:val="single" w:sz="4" w:space="0" w:color="auto"/>
+              <w:right w:val="single" w:sz="4" w:space="0" w:color="auto"/>
+            </w:tcBorders>
+          </w:tcPr>
+          <w:p>
+            <w:pPr>
+              <w:keepNext w:val="0"/>
+              <w:keepLines w:val="0"/>
+              <w:ind w:left="709" w:hanging="709"/>
+              <w:jc w:val="center"/>
+              <w:rPr>
+                <w:sz w:val="18"/>
+              </w:rPr>
+            </w:pPr>
+            <w:r>
+              <w:rPr>
+                <w:sz w:val="18"/>
+              </w:rPr>
+              <w:t>X</w:t>
+            </w:r>
+          </w:p>
+        </w:tc>
+        <w:tc>
+          <w:tcPr>
+            <w:tcW w:w="271" w:type="pct"/>
+            <w:tcBorders>
+              <w:top w:val="single" w:sz="4" w:space="0" w:color="auto"/>
+              <w:left w:val="single" w:sz="4" w:space="0" w:color="auto"/>
+              <w:bottom w:val="single" w:sz="4" w:space="0" w:color="auto"/>
+              <w:right w:val="single" w:sz="4" w:space="0" w:color="auto"/>
+            </w:tcBorders>
+          </w:tcPr>
+          <w:p>
+            <w:pPr>
+              <w:keepNext w:val="0"/>
+              <w:keepLines w:val="0"/>
+              <w:ind w:left="709" w:hanging="709"/>
+              <w:jc w:val="center"/>
+              <w:rPr>
+                <w:sz w:val="18"/>
+              </w:rPr>
+            </w:pPr>
+          </w:p>
+        </w:tc>
+        <w:tc>
+          <w:tcPr>
+            <w:tcW w:w="267" w:type="pct"/>
+            <w:tcBorders>
+              <w:top w:val="single" w:sz="4" w:space="0" w:color="auto"/>
+              <w:left w:val="single" w:sz="4" w:space="0" w:color="auto"/>
+              <w:bottom w:val="single" w:sz="4" w:space="0" w:color="auto"/>
+              <w:right w:val="single" w:sz="12" w:space="0" w:color="auto"/>
+            </w:tcBorders>
+          </w:tcPr>
+          <w:p>
+            <w:pPr>
+              <w:keepNext w:val="0"/>
+              <w:keepLines w:val="0"/>
+              <w:ind w:left="709" w:hanging="709"/>
+              <w:jc w:val="center"/>
+              <w:rPr>
+                <w:sz w:val="18"/>
+              </w:rPr>
+            </w:pPr>
+          </w:p>
+        </w:tc>
+      </w:tr>
+      <w:tr>
+        <w:trPr>
+          <w:cantSplit/>
+          <w:trHeight w:val="386"/>
+          <w:jc w:val="center"/>
+        </w:trPr>
+        <w:tc>
+          <w:tcPr>
+            <w:tcW w:w="192" w:type="pct"/>
+            <w:vMerge/>
+            <w:tcBorders>
+              <w:top w:val="single" w:sz="12" w:space="0" w:color="auto"/>
+              <w:left w:val="single" w:sz="12" w:space="0" w:color="auto"/>
+              <w:bottom w:val="single" w:sz="12" w:space="0" w:color="auto"/>
+              <w:right w:val="single" w:sz="4" w:space="0" w:color="auto"/>
+            </w:tcBorders>
+            <w:vAlign w:val="center"/>
+            <w:hideMark/>
+          </w:tcPr>
+          <w:p>
+            <w:pPr>
+              <w:keepNext w:val="0"/>
+              <w:keepLines w:val="0"/>
+              <w:rPr>
+                <w:sz w:val="18"/>
+              </w:rPr>
+            </w:pPr>
+          </w:p>
+        </w:tc>
+        <w:tc>
+          <w:tcPr>
+            <w:tcW w:w="4001" w:type="pct"/>
+            <w:tcBorders>
+              <w:top w:val="single" w:sz="4" w:space="0" w:color="auto"/>
+              <w:left w:val="single" w:sz="4" w:space="0" w:color="auto"/>
+              <w:bottom w:val="single" w:sz="4" w:space="0" w:color="auto"/>
+              <w:right w:val="single" w:sz="4" w:space="0" w:color="auto"/>
+            </w:tcBorders>
+            <w:hideMark/>
+          </w:tcPr>
+          <w:p>
+            <w:pPr>
+              <w:pStyle w:val="TF-xAvalITEMDETALHE"/>
+            </w:pPr>
+            <w:r>
+              <w:t>As citações obedecem às normas da ABNT?</w:t>
+            </w:r>
+          </w:p>
+        </w:tc>
+        <w:tc>
+          <w:tcPr>
+            <w:tcW w:w="269" w:type="pct"/>
+            <w:tcBorders>
+              <w:top w:val="single" w:sz="4" w:space="0" w:color="auto"/>
+              <w:left w:val="single" w:sz="4" w:space="0" w:color="auto"/>
+              <w:bottom w:val="single" w:sz="4" w:space="0" w:color="auto"/>
+              <w:right w:val="single" w:sz="4" w:space="0" w:color="auto"/>
+            </w:tcBorders>
+          </w:tcPr>
+          <w:p>
+            <w:pPr>
+              <w:keepNext w:val="0"/>
+              <w:keepLines w:val="0"/>
+              <w:ind w:left="709" w:hanging="709"/>
+              <w:jc w:val="center"/>
+              <w:rPr>
+                <w:sz w:val="18"/>
+              </w:rPr>
+            </w:pPr>
+            <w:r>
+              <w:rPr>
+                <w:sz w:val="18"/>
+              </w:rPr>
+              <w:t>X</w:t>
+            </w:r>
+          </w:p>
+        </w:tc>
+        <w:tc>
+          <w:tcPr>
+            <w:tcW w:w="271" w:type="pct"/>
+            <w:tcBorders>
+              <w:top w:val="single" w:sz="4" w:space="0" w:color="auto"/>
+              <w:left w:val="single" w:sz="4" w:space="0" w:color="auto"/>
+              <w:bottom w:val="single" w:sz="4" w:space="0" w:color="auto"/>
+              <w:right w:val="single" w:sz="4" w:space="0" w:color="auto"/>
+            </w:tcBorders>
+          </w:tcPr>
+          <w:p>
+            <w:pPr>
+              <w:keepNext w:val="0"/>
+              <w:keepLines w:val="0"/>
+              <w:ind w:left="709" w:hanging="709"/>
+              <w:jc w:val="center"/>
+              <w:rPr>
+                <w:sz w:val="18"/>
+              </w:rPr>
+            </w:pPr>
+          </w:p>
+        </w:tc>
+        <w:tc>
+          <w:tcPr>
+            <w:tcW w:w="267" w:type="pct"/>
+            <w:tcBorders>
+              <w:top w:val="single" w:sz="4" w:space="0" w:color="auto"/>
+              <w:left w:val="single" w:sz="4" w:space="0" w:color="auto"/>
+              <w:bottom w:val="single" w:sz="4" w:space="0" w:color="auto"/>
+              <w:right w:val="single" w:sz="12" w:space="0" w:color="auto"/>
+            </w:tcBorders>
+          </w:tcPr>
+          <w:p>
+            <w:pPr>
+              <w:keepNext w:val="0"/>
+              <w:keepLines w:val="0"/>
+              <w:ind w:left="709" w:hanging="709"/>
+              <w:jc w:val="center"/>
+              <w:rPr>
+                <w:sz w:val="18"/>
+              </w:rPr>
+            </w:pPr>
+          </w:p>
+        </w:tc>
+      </w:tr>
+      <w:tr>
+        <w:trPr>
+          <w:cantSplit/>
+          <w:jc w:val="center"/>
+        </w:trPr>
+        <w:tc>
+          <w:tcPr>
+            <w:tcW w:w="192" w:type="pct"/>
+            <w:vMerge/>
+            <w:tcBorders>
+              <w:top w:val="single" w:sz="12" w:space="0" w:color="auto"/>
+              <w:left w:val="single" w:sz="12" w:space="0" w:color="auto"/>
+              <w:bottom w:val="single" w:sz="12" w:space="0" w:color="auto"/>
+              <w:right w:val="single" w:sz="4" w:space="0" w:color="auto"/>
+            </w:tcBorders>
+            <w:vAlign w:val="center"/>
+            <w:hideMark/>
+          </w:tcPr>
+          <w:p>
+            <w:pPr>
+              <w:keepNext w:val="0"/>
+              <w:keepLines w:val="0"/>
+              <w:rPr>
+                <w:sz w:val="18"/>
+              </w:rPr>
+            </w:pPr>
+          </w:p>
+        </w:tc>
+        <w:tc>
+          <w:tcPr>
+            <w:tcW w:w="4001" w:type="pct"/>
             <w:tcBorders>
               <w:top w:val="single" w:sz="4" w:space="0" w:color="auto"/>
               <w:left w:val="single" w:sz="4" w:space="0" w:color="auto"/>
@@ -11201,13 +13670,13 @@
               <w:pStyle w:val="TF-xAvalITEMDETALHE"/>
             </w:pPr>
             <w:r>
-              <w:t>A exposição do assunto é ordenada (as ideias estão bem encadeadas e a linguagem utilizada é clara)?</w:t>
-            </w:r>
-          </w:p>
-        </w:tc>
-        <w:tc>
-          <w:tcPr>
-            <w:tcW w:w="239" w:type="pct"/>
+              <w:t>Todos os documentos citados foram referenciados e vice-versa, isto é, as citações e referências são consistentes?</w:t>
+            </w:r>
+          </w:p>
+        </w:tc>
+        <w:tc>
+          <w:tcPr>
+            <w:tcW w:w="269" w:type="pct"/>
             <w:tcBorders>
               <w:top w:val="single" w:sz="4" w:space="0" w:color="auto"/>
               <w:left w:val="single" w:sz="4" w:space="0" w:color="auto"/>
@@ -11225,11 +13694,17 @@
                 <w:sz w:val="18"/>
               </w:rPr>
             </w:pPr>
-          </w:p>
-        </w:tc>
-        <w:tc>
-          <w:tcPr>
-            <w:tcW w:w="298" w:type="pct"/>
+            <w:r>
+              <w:rPr>
+                <w:sz w:val="18"/>
+              </w:rPr>
+              <w:t>X</w:t>
+            </w:r>
+          </w:p>
+        </w:tc>
+        <w:tc>
+          <w:tcPr>
+            <w:tcW w:w="271" w:type="pct"/>
             <w:tcBorders>
               <w:top w:val="single" w:sz="4" w:space="0" w:color="auto"/>
               <w:left w:val="single" w:sz="4" w:space="0" w:color="auto"/>
@@ -11251,7 +13726,7 @@
         </w:tc>
         <w:tc>
           <w:tcPr>
-            <w:tcW w:w="265" w:type="pct"/>
+            <w:tcW w:w="267" w:type="pct"/>
             <w:tcBorders>
               <w:top w:val="single" w:sz="4" w:space="0" w:color="auto"/>
               <w:left w:val="single" w:sz="4" w:space="0" w:color="auto"/>
@@ -11481,7 +13956,19 @@
               <w:rPr>
                 <w:sz w:val="20"/>
               </w:rPr>
-              <w:t>(      ) APROVADO</w:t>
+              <w:t xml:space="preserve">(  </w:t>
+            </w:r>
+            <w:r>
+              <w:rPr>
+                <w:sz w:val="20"/>
+              </w:rPr>
+              <w:t>X</w:t>
+            </w:r>
+            <w:r>
+              <w:rPr>
+                <w:sz w:val="20"/>
+              </w:rPr>
+              <w:t xml:space="preserve">  ) APROVADO</w:t>
             </w:r>
           </w:p>
         </w:tc>
@@ -11516,11 +14003,6 @@
         </w:tc>
       </w:tr>
     </w:tbl>
-    <w:p>
-      <w:pPr>
-        <w:pStyle w:val="TF-xAvalITEMDETALHE"/>
-      </w:pPr>
-    </w:p>
     <w:p>
       <w:pPr>
         <w:pStyle w:val="TF-xAvalTTULO"/>
@@ -11530,10 +14012,7 @@
     </w:p>
     <w:p>
       <w:pPr>
-        <w:pStyle w:val="TF-xAvalLINHA"/>
-        <w:tabs>
-          <w:tab w:val="left" w:leader="underscore" w:pos="6237"/>
-        </w:tabs>
+        <w:pStyle w:val="TF-xAvalTTULO"/>
       </w:pPr>
     </w:p>
     <w:sectPr>
@@ -13027,6 +15506,14 @@
     </w:lvlOverride>
   </w:num>
 </w:numbering>
+</file>
+
+<file path=word/people.xml><?xml version="1.0" encoding="utf-8"?>
+<w15:people xmlns:wpc="http://schemas.microsoft.com/office/word/2010/wordprocessingCanvas" xmlns:cx="http://schemas.microsoft.com/office/drawing/2014/chartex" xmlns:cx1="http://schemas.microsoft.com/office/drawing/2015/9/8/chartex" xmlns:cx2="http://schemas.microsoft.com/office/drawing/2015/10/21/chartex" xmlns:cx3="http://schemas.microsoft.com/office/drawing/2016/5/9/chartex" xmlns:cx4="http://schemas.microsoft.com/office/drawing/2016/5/10/chartex" xmlns:cx5="http://schemas.microsoft.com/office/drawing/2016/5/11/chartex" xmlns:cx6="http://schemas.microsoft.com/office/drawing/2016/5/12/chartex" xmlns:cx7="http://schemas.microsoft.com/office/drawing/2016/5/13/chartex" xmlns:cx8="http://schemas.microsoft.com/office/drawing/2016/5/14/chartex" xmlns:mc="http://schemas.openxmlformats.org/markup-compatibility/2006" xmlns:aink="http://schemas.microsoft.com/office/drawing/2016/ink" xmlns:am3d="http://schemas.microsoft.com/office/drawing/2017/model3d" xmlns:o="urn:schemas-microsoft-com:office:office" xmlns:r="http://schemas.openxmlformats.org/officeDocument/2006/relationships" xmlns:m="http://schemas.openxmlformats.org/officeDocument/2006/math" xmlns:v="urn:schemas-microsoft-com:vml" xmlns:wp14="http://schemas.microsoft.com/office/word/2010/wordprocessingDrawing" xmlns:wp="http://schemas.openxmlformats.org/drawingml/2006/wordprocessingDrawing" xmlns:w10="urn:schemas-microsoft-com:office:word" xmlns:w="http://schemas.openxmlformats.org/wordprocessingml/2006/main" xmlns:w14="http://schemas.microsoft.com/office/word/2010/wordml" xmlns:w15="http://schemas.microsoft.com/office/word/2012/wordml" xmlns:w16cex="http://schemas.microsoft.com/office/word/2018/wordml/cex" xmlns:w16cid="http://schemas.microsoft.com/office/word/2016/wordml/cid" xmlns:w16="http://schemas.microsoft.com/office/word/2018/wordml" xmlns:w16sdtdh="http://schemas.microsoft.com/office/word/2020/wordml/sdtdatahash" xmlns:w16se="http://schemas.microsoft.com/office/word/2015/wordml/symex" xmlns:wpg="http://schemas.microsoft.com/office/word/2010/wordprocessingGroup" xmlns:wpi="http://schemas.microsoft.com/office/word/2010/wordprocessingInk" xmlns:wne="http://schemas.microsoft.com/office/word/2006/wordml" xmlns:wps="http://schemas.microsoft.com/office/word/2010/wordprocessingShape" mc:Ignorable="w14 w15 w16se w16cid w16 w16cex w16sdtdh wp14">
+  <w15:person w15:author="Dalton Solano dos Reis">
+    <w15:presenceInfo w15:providerId="AD" w15:userId="S::dalton@furb.br::6af4c44a-d9df-45de-a1b2-d9ee411f495f"/>
+  </w15:person>
+</w15:people>
 </file>
 
 <file path=word/styles.xml><?xml version="1.0" encoding="utf-8"?>

</xml_diff>